<commit_message>
Updated word document with readme text.
</commit_message>
<xml_diff>
--- a/2H-31_Guideline_Testsigningservice.docx
+++ b/2H-31_Guideline_Testsigningservice.docx
@@ -234,1456 +234,1461 @@
     <w:p>
       <w:pPr>
         <w:pStyle w:val="Heading1"/>
-        <w:rPr>
-          <w:lang w:val="en-US"/>
-        </w:rPr>
-      </w:pPr>
-      <w:bookmarkStart w:id="0" w:name="_Toc418797817"/>
-      <w:bookmarkStart w:id="1" w:name="_Toc418804737"/>
-      <w:r>
-        <w:rPr>
-          <w:lang w:val="en-US"/>
+        <w:pBdr>
+          <w:bottom w:val="single" w:sz="6" w:space="4" w:color="EEEEEE"/>
+        </w:pBdr>
+        <w:spacing w:after="240"/>
+        <w:rPr>
+          <w:rFonts w:ascii="Helvetica Neue" w:hAnsi="Helvetica Neue"/>
+          <w:color w:val="333333"/>
+          <w:sz w:val="54"/>
+          <w:szCs w:val="54"/>
+          <w:lang w:val="en-US" w:eastAsia="en-US"/>
+        </w:rPr>
+      </w:pPr>
+      <w:r>
+        <w:rPr>
+          <w:rFonts w:ascii="Helvetica Neue" w:hAnsi="Helvetica Neue"/>
+          <w:color w:val="333333"/>
+          <w:sz w:val="54"/>
+          <w:szCs w:val="54"/>
         </w:rPr>
         <w:lastRenderedPageBreak/>
-        <w:t>Introduction</w:t>
-      </w:r>
-      <w:bookmarkEnd w:id="0"/>
-      <w:bookmarkEnd w:id="1"/>
+        <w:t>CHTestSigningService</w:t>
+      </w:r>
     </w:p>
     <w:p>
       <w:pPr>
-        <w:rPr>
-          <w:lang w:val="en-US"/>
-        </w:rPr>
-      </w:pPr>
+        <w:pStyle w:val="NormalWeb"/>
+        <w:spacing w:before="0" w:beforeAutospacing="0" w:after="240" w:afterAutospacing="0" w:line="384" w:lineRule="atLeast"/>
+        <w:rPr>
+          <w:rFonts w:ascii="Helvetica Neue" w:hAnsi="Helvetica Neue"/>
+          <w:color w:val="333333"/>
+        </w:rPr>
+      </w:pPr>
+      <w:r>
+        <w:rPr>
+          <w:rFonts w:ascii="Helvetica Neue" w:hAnsi="Helvetica Neue"/>
+          <w:color w:val="333333"/>
+        </w:rPr>
+        <w:t>Context Handler Test Signing Service</w:t>
+      </w:r>
     </w:p>
     <w:p>
       <w:pPr>
-        <w:rPr>
-          <w:lang w:val="en-US"/>
-        </w:rPr>
-      </w:pPr>
-      <w:r>
-        <w:rPr>
-          <w:lang w:val="en-US"/>
-        </w:rPr>
-        <w:t>The following document describes how to configure</w:t>
-      </w:r>
-      <w:r>
-        <w:rPr>
-          <w:lang w:val="en-US"/>
-        </w:rPr>
-        <w:t xml:space="preserve"> the </w:t>
-      </w:r>
-      <w:r>
-        <w:rPr>
-          <w:lang w:val="en-US"/>
-        </w:rPr>
-        <w:t>Context Handler (CH)</w:t>
-      </w:r>
-      <w:r>
-        <w:rPr>
-          <w:lang w:val="en-US"/>
-        </w:rPr>
-        <w:t xml:space="preserve"> </w:t>
-      </w:r>
-      <w:r>
-        <w:rPr>
-          <w:lang w:val="en-US"/>
-        </w:rPr>
-        <w:t>Test Signing Service.</w:t>
+        <w:pStyle w:val="Heading2"/>
+        <w:pBdr>
+          <w:bottom w:val="single" w:sz="6" w:space="4" w:color="EEEEEE"/>
+        </w:pBdr>
+        <w:spacing w:after="240"/>
+        <w:rPr>
+          <w:rFonts w:ascii="Helvetica Neue" w:hAnsi="Helvetica Neue"/>
+          <w:color w:val="333333"/>
+          <w:sz w:val="42"/>
+          <w:szCs w:val="42"/>
+        </w:rPr>
+      </w:pPr>
+      <w:bookmarkStart w:id="0" w:name="user-content-“introduction”"/>
+      <w:bookmarkEnd w:id="0"/>
+      <w:r>
+        <w:rPr>
+          <w:rFonts w:ascii="Helvetica Neue" w:hAnsi="Helvetica Neue"/>
+          <w:color w:val="333333"/>
+          <w:sz w:val="42"/>
+          <w:szCs w:val="42"/>
+        </w:rPr>
+        <w:t>Introduction</w:t>
       </w:r>
     </w:p>
     <w:p>
       <w:pPr>
-        <w:rPr>
-          <w:lang w:val="en-US"/>
-        </w:rPr>
-      </w:pPr>
+        <w:pStyle w:val="NormalWeb"/>
+        <w:spacing w:before="0" w:beforeAutospacing="0" w:after="240" w:afterAutospacing="0" w:line="384" w:lineRule="atLeast"/>
+        <w:rPr>
+          <w:rFonts w:ascii="Helvetica Neue" w:hAnsi="Helvetica Neue"/>
+          <w:color w:val="333333"/>
+        </w:rPr>
+      </w:pPr>
+      <w:r>
+        <w:rPr>
+          <w:rFonts w:ascii="Helvetica Neue" w:hAnsi="Helvetica Neue"/>
+          <w:color w:val="333333"/>
+        </w:rPr>
+        <w:t>The following document describes how to configure the Context Handler (CH) Test Signing Service. After completing this guide, the CH Test Signing Service will be configured.</w:t>
+      </w:r>
     </w:p>
     <w:p>
       <w:pPr>
-        <w:rPr>
-          <w:lang w:val="en-US"/>
-        </w:rPr>
-      </w:pPr>
-      <w:r>
-        <w:rPr>
-          <w:lang w:val="en-US"/>
-        </w:rPr>
-        <w:t xml:space="preserve">After completing this guide, </w:t>
-      </w:r>
-      <w:r>
-        <w:rPr>
-          <w:lang w:val="en-US"/>
-        </w:rPr>
-        <w:t xml:space="preserve">the </w:t>
-      </w:r>
-      <w:r>
-        <w:rPr>
-          <w:lang w:val="en-US"/>
-        </w:rPr>
-        <w:t xml:space="preserve">CH </w:t>
-      </w:r>
-      <w:r>
-        <w:rPr>
-          <w:lang w:val="en-US"/>
-        </w:rPr>
-        <w:t>Test Signing Service will be configured.</w:t>
+        <w:pStyle w:val="NormalWeb"/>
+        <w:spacing w:before="0" w:beforeAutospacing="0" w:after="240" w:afterAutospacing="0" w:line="384" w:lineRule="atLeast"/>
+        <w:rPr>
+          <w:rFonts w:ascii="Helvetica Neue" w:hAnsi="Helvetica Neue"/>
+          <w:color w:val="333333"/>
+        </w:rPr>
+      </w:pPr>
+      <w:r>
+        <w:rPr>
+          <w:rFonts w:ascii="Helvetica Neue" w:hAnsi="Helvetica Neue"/>
+          <w:color w:val="333333"/>
+        </w:rPr>
+        <w:t>It is assumed that the reader is a .Net-developer knowledgeable in the technologies used to develop this .Net-based sample, including:</w:t>
       </w:r>
     </w:p>
     <w:p>
       <w:pPr>
-        <w:rPr>
-          <w:lang w:val="en-US"/>
-        </w:rPr>
-      </w:pPr>
+        <w:numPr>
+          <w:ilvl w:val="0"/>
+          <w:numId w:val="17"/>
+        </w:numPr>
+        <w:spacing w:before="100" w:beforeAutospacing="1" w:after="100" w:afterAutospacing="1" w:line="384" w:lineRule="atLeast"/>
+        <w:rPr>
+          <w:rFonts w:ascii="Helvetica Neue" w:hAnsi="Helvetica Neue"/>
+          <w:color w:val="333333"/>
+        </w:rPr>
+      </w:pPr>
+      <w:r>
+        <w:rPr>
+          <w:rFonts w:ascii="Helvetica Neue" w:hAnsi="Helvetica Neue"/>
+          <w:color w:val="333333"/>
+        </w:rPr>
+        <w:t>C#</w:t>
+      </w:r>
     </w:p>
     <w:p>
       <w:pPr>
-        <w:rPr>
-          <w:lang w:val="en-US"/>
-        </w:rPr>
-      </w:pPr>
-      <w:r>
-        <w:rPr>
-          <w:lang w:val="en-US"/>
-        </w:rPr>
-        <w:t xml:space="preserve">Setting up the </w:t>
-      </w:r>
-      <w:r>
-        <w:rPr>
-          <w:lang w:val="en-US"/>
-        </w:rPr>
-        <w:t xml:space="preserve">CH </w:t>
-      </w:r>
-      <w:r>
-        <w:rPr>
-          <w:lang w:val="en-US"/>
-        </w:rPr>
-        <w:t xml:space="preserve">Test Signing Service </w:t>
-      </w:r>
-      <w:r>
-        <w:rPr>
-          <w:lang w:val="en-US"/>
-        </w:rPr>
-        <w:t xml:space="preserve">in IIS </w:t>
-      </w:r>
-      <w:r>
-        <w:rPr>
-          <w:lang w:val="en-US"/>
-        </w:rPr>
-        <w:t>is outside the scope of this document. This is described in the document “</w:t>
-      </w:r>
-      <w:r>
-        <w:rPr>
-          <w:lang w:val="en-US"/>
-        </w:rPr>
-        <w:t>All_guideline_setup sites IIS</w:t>
-      </w:r>
-      <w:r>
-        <w:rPr>
-          <w:lang w:val="en-US"/>
-        </w:rPr>
-        <w:t>.docx”.</w:t>
+        <w:numPr>
+          <w:ilvl w:val="0"/>
+          <w:numId w:val="17"/>
+        </w:numPr>
+        <w:spacing w:before="100" w:beforeAutospacing="1" w:after="100" w:afterAutospacing="1" w:line="384" w:lineRule="atLeast"/>
+        <w:rPr>
+          <w:rFonts w:ascii="Helvetica Neue" w:hAnsi="Helvetica Neue"/>
+          <w:color w:val="333333"/>
+        </w:rPr>
+      </w:pPr>
+      <w:r>
+        <w:rPr>
+          <w:rFonts w:ascii="Helvetica Neue" w:hAnsi="Helvetica Neue"/>
+          <w:color w:val="333333"/>
+        </w:rPr>
+        <w:t>Microsoft.Net framework v4.5</w:t>
       </w:r>
     </w:p>
     <w:p>
       <w:pPr>
-        <w:rPr>
-          <w:lang w:val="en-US"/>
-        </w:rPr>
-      </w:pPr>
+        <w:numPr>
+          <w:ilvl w:val="0"/>
+          <w:numId w:val="17"/>
+        </w:numPr>
+        <w:spacing w:before="100" w:beforeAutospacing="1" w:after="100" w:afterAutospacing="1" w:line="384" w:lineRule="atLeast"/>
+        <w:rPr>
+          <w:rFonts w:ascii="Helvetica Neue" w:hAnsi="Helvetica Neue"/>
+          <w:color w:val="333333"/>
+        </w:rPr>
+      </w:pPr>
+      <w:r>
+        <w:rPr>
+          <w:rFonts w:ascii="Helvetica Neue" w:hAnsi="Helvetica Neue"/>
+          <w:color w:val="333333"/>
+        </w:rPr>
+        <w:t>Microsoft Windows Server Operating System</w:t>
+      </w:r>
     </w:p>
     <w:p>
       <w:pPr>
-        <w:rPr>
-          <w:lang w:val="en-US"/>
-        </w:rPr>
-      </w:pPr>
-      <w:r>
-        <w:rPr>
-          <w:lang w:val="en-US"/>
-        </w:rPr>
-        <w:t xml:space="preserve">It is assumed that the reader is </w:t>
-      </w:r>
-      <w:r>
-        <w:rPr>
-          <w:lang w:val="en-US"/>
-        </w:rPr>
-        <w:t xml:space="preserve">a .Net-developer </w:t>
-      </w:r>
-      <w:r>
-        <w:rPr>
-          <w:lang w:val="en-US"/>
-        </w:rPr>
-        <w:t xml:space="preserve">knowledgeable in the following technologies used </w:t>
-      </w:r>
-      <w:r>
-        <w:rPr>
-          <w:lang w:val="en-US"/>
-        </w:rPr>
-        <w:t xml:space="preserve">to develop this .Net-based sample. </w:t>
-      </w:r>
-      <w:r>
-        <w:rPr>
-          <w:lang w:val="en-US"/>
-        </w:rPr>
-        <w:t>This includes:</w:t>
+        <w:numPr>
+          <w:ilvl w:val="0"/>
+          <w:numId w:val="17"/>
+        </w:numPr>
+        <w:spacing w:before="100" w:beforeAutospacing="1" w:after="100" w:afterAutospacing="1" w:line="384" w:lineRule="atLeast"/>
+        <w:rPr>
+          <w:rFonts w:ascii="Helvetica Neue" w:hAnsi="Helvetica Neue"/>
+          <w:color w:val="333333"/>
+        </w:rPr>
+      </w:pPr>
+      <w:r>
+        <w:rPr>
+          <w:rFonts w:ascii="Helvetica Neue" w:hAnsi="Helvetica Neue"/>
+          <w:color w:val="333333"/>
+        </w:rPr>
+        <w:t>Microsoft Internet Information Systems (IIS)</w:t>
       </w:r>
     </w:p>
     <w:p>
       <w:pPr>
-        <w:rPr>
-          <w:lang w:val="en-US"/>
-        </w:rPr>
-      </w:pPr>
+        <w:numPr>
+          <w:ilvl w:val="0"/>
+          <w:numId w:val="17"/>
+        </w:numPr>
+        <w:spacing w:before="100" w:beforeAutospacing="1" w:after="100" w:afterAutospacing="1" w:line="384" w:lineRule="atLeast"/>
+        <w:rPr>
+          <w:rFonts w:ascii="Helvetica Neue" w:hAnsi="Helvetica Neue"/>
+          <w:color w:val="333333"/>
+        </w:rPr>
+      </w:pPr>
+      <w:r>
+        <w:rPr>
+          <w:rFonts w:ascii="Helvetica Neue" w:hAnsi="Helvetica Neue"/>
+          <w:color w:val="333333"/>
+        </w:rPr>
+        <w:t>HTTP and HTTPS</w:t>
+      </w:r>
     </w:p>
     <w:p>
       <w:pPr>
-        <w:pStyle w:val="ListParagraph"/>
         <w:numPr>
           <w:ilvl w:val="0"/>
-          <w:numId w:val="14"/>
+          <w:numId w:val="17"/>
         </w:numPr>
-        <w:rPr>
-          <w:lang w:val="en-US"/>
-        </w:rPr>
-      </w:pPr>
-      <w:r>
-        <w:rPr>
-          <w:lang w:val="en-US"/>
-        </w:rPr>
-        <w:t>C#</w:t>
+        <w:spacing w:before="100" w:beforeAutospacing="1" w:after="100" w:afterAutospacing="1" w:line="384" w:lineRule="atLeast"/>
+        <w:rPr>
+          <w:rFonts w:ascii="Helvetica Neue" w:hAnsi="Helvetica Neue"/>
+          <w:color w:val="333333"/>
+        </w:rPr>
+      </w:pPr>
+      <w:r>
+        <w:rPr>
+          <w:rFonts w:ascii="Helvetica Neue" w:hAnsi="Helvetica Neue"/>
+          <w:color w:val="333333"/>
+        </w:rPr>
+        <w:t>X509v3 Certificates</w:t>
       </w:r>
     </w:p>
     <w:p>
       <w:pPr>
-        <w:pStyle w:val="ListParagraph"/>
+        <w:pStyle w:val="Heading2"/>
+        <w:pBdr>
+          <w:bottom w:val="single" w:sz="6" w:space="4" w:color="EEEEEE"/>
+        </w:pBdr>
+        <w:spacing w:after="240"/>
+        <w:rPr>
+          <w:rFonts w:ascii="Helvetica Neue" w:hAnsi="Helvetica Neue"/>
+          <w:color w:val="333333"/>
+          <w:sz w:val="42"/>
+          <w:szCs w:val="42"/>
+        </w:rPr>
+      </w:pPr>
+      <w:bookmarkStart w:id="1" w:name="user-content-“setup”"/>
+      <w:bookmarkEnd w:id="1"/>
+      <w:r>
+        <w:rPr>
+          <w:rFonts w:ascii="Helvetica Neue" w:hAnsi="Helvetica Neue"/>
+          <w:color w:val="333333"/>
+          <w:sz w:val="42"/>
+          <w:szCs w:val="42"/>
+        </w:rPr>
+        <w:t>Setup</w:t>
+      </w:r>
+    </w:p>
+    <w:p>
+      <w:pPr>
+        <w:pStyle w:val="NormalWeb"/>
+        <w:spacing w:before="0" w:beforeAutospacing="0" w:after="240" w:afterAutospacing="0" w:line="384" w:lineRule="atLeast"/>
+        <w:rPr>
+          <w:rFonts w:ascii="Helvetica Neue" w:hAnsi="Helvetica Neue"/>
+          <w:color w:val="333333"/>
+        </w:rPr>
+      </w:pPr>
+      <w:r>
+        <w:rPr>
+          <w:rFonts w:ascii="Helvetica Neue" w:hAnsi="Helvetica Neue"/>
+          <w:color w:val="333333"/>
+        </w:rPr>
+        <w:t>To use this sample do the following:</w:t>
+      </w:r>
+    </w:p>
+    <w:p>
+      <w:pPr>
         <w:numPr>
           <w:ilvl w:val="0"/>
-          <w:numId w:val="14"/>
+          <w:numId w:val="18"/>
         </w:numPr>
-        <w:rPr>
-          <w:lang w:val="en-US"/>
-        </w:rPr>
-      </w:pPr>
-      <w:r>
-        <w:rPr>
-          <w:lang w:val="en-US"/>
-        </w:rPr>
-        <w:t>Microsoft.Net framework v4.5</w:t>
-      </w:r>
-    </w:p>
-    <w:p>
-      <w:pPr>
-        <w:pStyle w:val="ListParagraph"/>
-        <w:numPr>
-          <w:ilvl w:val="0"/>
-          <w:numId w:val="14"/>
-        </w:numPr>
-        <w:rPr>
-          <w:lang w:val="en-US"/>
-        </w:rPr>
-      </w:pPr>
-      <w:r>
-        <w:rPr>
-          <w:lang w:val="en-US"/>
-        </w:rPr>
-        <w:t>Microsoft Windows Server Operating System</w:t>
-      </w:r>
-    </w:p>
-    <w:p>
-      <w:pPr>
-        <w:pStyle w:val="ListParagraph"/>
-        <w:numPr>
-          <w:ilvl w:val="0"/>
-          <w:numId w:val="14"/>
-        </w:numPr>
-        <w:rPr>
-          <w:lang w:val="en-US"/>
-        </w:rPr>
-      </w:pPr>
-      <w:r>
-        <w:rPr>
-          <w:lang w:val="en-US"/>
-        </w:rPr>
-        <w:t>Microsoft Internet Information Systems (IIS)</w:t>
-      </w:r>
-    </w:p>
-    <w:p>
-      <w:pPr>
-        <w:pStyle w:val="ListParagraph"/>
-        <w:numPr>
-          <w:ilvl w:val="0"/>
-          <w:numId w:val="14"/>
-        </w:numPr>
-        <w:rPr>
-          <w:lang w:val="en-US"/>
-        </w:rPr>
-      </w:pPr>
-      <w:r>
-        <w:rPr>
-          <w:lang w:val="en-US"/>
-        </w:rPr>
-        <w:t xml:space="preserve">X509v3 </w:t>
-      </w:r>
-      <w:r>
-        <w:rPr>
-          <w:lang w:val="en-US"/>
-        </w:rPr>
-        <w:t>Certificates</w:t>
-      </w:r>
-    </w:p>
-    <w:p>
-      <w:pPr>
-        <w:rPr>
-          <w:lang w:val="en-US"/>
-        </w:rPr>
-      </w:pPr>
-    </w:p>
-    <w:p>
-      <w:pPr>
-        <w:rPr>
-          <w:lang w:val="en-US"/>
-        </w:rPr>
-      </w:pPr>
-    </w:p>
-    <w:p>
-      <w:pPr>
-        <w:rPr>
-          <w:i/>
-          <w:lang w:val="en-US"/>
-        </w:rPr>
-      </w:pPr>
-    </w:p>
-    <w:p>
-      <w:pPr>
-        <w:rPr>
-          <w:lang w:val="en-US"/>
-        </w:rPr>
-      </w:pPr>
-    </w:p>
-    <w:p>
-      <w:pPr>
-        <w:rPr>
-          <w:lang w:val="en-US"/>
-        </w:rPr>
-      </w:pPr>
-    </w:p>
-    <w:p>
-      <w:pPr>
-        <w:pStyle w:val="Heading1"/>
-      </w:pPr>
-      <w:r>
-        <w:rPr>
-          <w:lang w:val="en-US"/>
-        </w:rPr>
-        <w:br w:type="page"/>
-      </w:r>
-      <w:bookmarkStart w:id="2" w:name="_Toc418804738"/>
-      <w:r>
-        <w:lastRenderedPageBreak/>
-        <w:t>Table of Contents</w:t>
-      </w:r>
-      <w:bookmarkEnd w:id="2"/>
-    </w:p>
-    <w:p/>
-    <w:p>
-      <w:pPr>
-        <w:pStyle w:val="TOC1"/>
-        <w:tabs>
-          <w:tab w:val="right" w:leader="dot" w:pos="9628"/>
-        </w:tabs>
-        <w:rPr>
-          <w:rFonts w:eastAsiaTheme="minorEastAsia" w:cstheme="minorBidi"/>
-          <w:noProof/>
-          <w:szCs w:val="24"/>
-          <w:lang w:eastAsia="ja-JP"/>
-        </w:rPr>
-      </w:pPr>
-      <w:r>
-        <w:fldChar w:fldCharType="begin"/>
-      </w:r>
-      <w:r>
-        <w:instrText xml:space="preserve"> TOC \o "1-3" \h \z \u </w:instrText>
-      </w:r>
-      <w:r>
-        <w:fldChar w:fldCharType="separate"/>
-      </w:r>
-      <w:hyperlink w:anchor="_Toc418804737" w:history="1">
+        <w:spacing w:beforeAutospacing="1" w:afterAutospacing="1" w:line="384" w:lineRule="atLeast"/>
+        <w:rPr>
+          <w:rFonts w:ascii="Helvetica Neue" w:hAnsi="Helvetica Neue"/>
+          <w:color w:val="333333"/>
+        </w:rPr>
+      </w:pPr>
+      <w:r>
+        <w:rPr>
+          <w:rFonts w:ascii="Helvetica Neue" w:hAnsi="Helvetica Neue"/>
+          <w:color w:val="333333"/>
+        </w:rPr>
+        <w:t>Either clone the repository</w:t>
+      </w:r>
+      <w:r>
+        <w:rPr>
+          <w:rStyle w:val="apple-converted-space"/>
+          <w:rFonts w:ascii="Helvetica Neue" w:hAnsi="Helvetica Neue"/>
+          <w:color w:val="333333"/>
+        </w:rPr>
+        <w:t> </w:t>
+      </w:r>
+      <w:hyperlink r:id="rId12" w:history="1">
         <w:r>
           <w:rPr>
             <w:rStyle w:val="Hyperlink"/>
-            <w:noProof/>
-            <w:lang w:val="en-US"/>
+            <w:rFonts w:ascii="Helvetica Neue" w:hAnsi="Helvetica Neue"/>
+            <w:color w:val="4078C0"/>
           </w:rPr>
-          <w:t>Introduction</w:t>
+          <w:t>https://github.com/Safewhere/CHTestSigningService.git</w:t>
         </w:r>
+      </w:hyperlink>
+      <w:r>
+        <w:rPr>
+          <w:rStyle w:val="apple-converted-space"/>
+          <w:rFonts w:ascii="Helvetica Neue" w:hAnsi="Helvetica Neue"/>
+          <w:color w:val="333333"/>
+        </w:rPr>
+        <w:t> </w:t>
+      </w:r>
+      <w:r>
+        <w:rPr>
+          <w:rFonts w:ascii="Helvetica Neue" w:hAnsi="Helvetica Neue"/>
+          <w:color w:val="333333"/>
+        </w:rPr>
+        <w:t>to</w:t>
+      </w:r>
+      <w:r>
+        <w:rPr>
+          <w:rStyle w:val="apple-converted-space"/>
+          <w:rFonts w:ascii="Helvetica Neue" w:hAnsi="Helvetica Neue"/>
+          <w:color w:val="333333"/>
+        </w:rPr>
+        <w:t> </w:t>
+      </w:r>
+      <w:r>
+        <w:rPr>
+          <w:rStyle w:val="HTMLCode"/>
+          <w:rFonts w:ascii="Consolas" w:hAnsi="Consolas"/>
+          <w:color w:val="333333"/>
+        </w:rPr>
+        <w:t>C:\CHTestSigningService</w:t>
+      </w:r>
+      <w:r>
+        <w:rPr>
+          <w:rFonts w:ascii="Helvetica Neue" w:hAnsi="Helvetica Neue"/>
+          <w:color w:val="333333"/>
+        </w:rPr>
+        <w:t>, or unpack the provided zip-file</w:t>
+      </w:r>
+      <w:r>
+        <w:rPr>
+          <w:rStyle w:val="apple-converted-space"/>
+          <w:rFonts w:ascii="Helvetica Neue" w:hAnsi="Helvetica Neue"/>
+          <w:color w:val="333333"/>
+        </w:rPr>
+        <w:t> </w:t>
+      </w:r>
+      <w:r>
+        <w:rPr>
+          <w:rStyle w:val="HTMLCode"/>
+          <w:rFonts w:ascii="Consolas" w:hAnsi="Consolas"/>
+          <w:color w:val="333333"/>
+        </w:rPr>
+        <w:t>CHTestSigningService.zip</w:t>
+      </w:r>
+      <w:r>
+        <w:rPr>
+          <w:rStyle w:val="apple-converted-space"/>
+          <w:rFonts w:ascii="Helvetica Neue" w:hAnsi="Helvetica Neue"/>
+          <w:color w:val="333333"/>
+        </w:rPr>
+        <w:t> </w:t>
+      </w:r>
+      <w:r>
+        <w:rPr>
+          <w:rFonts w:ascii="Helvetica Neue" w:hAnsi="Helvetica Neue"/>
+          <w:color w:val="333333"/>
+        </w:rPr>
+        <w:t>to</w:t>
+      </w:r>
+      <w:r>
+        <w:rPr>
+          <w:rStyle w:val="apple-converted-space"/>
+          <w:rFonts w:ascii="Helvetica Neue" w:hAnsi="Helvetica Neue"/>
+          <w:color w:val="333333"/>
+        </w:rPr>
+        <w:t> </w:t>
+      </w:r>
+      <w:r>
+        <w:rPr>
+          <w:rStyle w:val="HTMLCode"/>
+          <w:rFonts w:ascii="Consolas" w:hAnsi="Consolas"/>
+          <w:color w:val="333333"/>
+        </w:rPr>
+        <w:t>C:\CHTestSigningService</w:t>
+      </w:r>
+      <w:r>
+        <w:rPr>
+          <w:rFonts w:ascii="Helvetica Neue" w:hAnsi="Helvetica Neue"/>
+          <w:color w:val="333333"/>
+        </w:rPr>
+        <w:t>.</w:t>
+      </w:r>
+    </w:p>
+    <w:p>
+      <w:pPr>
+        <w:numPr>
+          <w:ilvl w:val="0"/>
+          <w:numId w:val="18"/>
+        </w:numPr>
+        <w:spacing w:beforeAutospacing="1" w:afterAutospacing="1" w:line="384" w:lineRule="atLeast"/>
+        <w:rPr>
+          <w:rFonts w:ascii="Helvetica Neue" w:hAnsi="Helvetica Neue"/>
+          <w:color w:val="333333"/>
+        </w:rPr>
+      </w:pPr>
+      <w:r>
+        <w:rPr>
+          <w:rFonts w:ascii="Helvetica Neue" w:hAnsi="Helvetica Neue"/>
+          <w:color w:val="333333"/>
+        </w:rPr>
+        <w:t>Open</w:t>
+      </w:r>
+      <w:r>
+        <w:rPr>
+          <w:rStyle w:val="apple-converted-space"/>
+          <w:rFonts w:ascii="Helvetica Neue" w:hAnsi="Helvetica Neue"/>
+          <w:color w:val="333333"/>
+        </w:rPr>
+        <w:t> </w:t>
+      </w:r>
+      <w:r>
+        <w:rPr>
+          <w:rStyle w:val="HTMLCode"/>
+          <w:rFonts w:ascii="Consolas" w:hAnsi="Consolas"/>
+          <w:color w:val="333333"/>
+        </w:rPr>
+        <w:t>C:\CHTestSigningService\Kombit.Samples.CHTestSigningService.sln</w:t>
+      </w:r>
+      <w:r>
+        <w:rPr>
+          <w:rStyle w:val="apple-converted-space"/>
+          <w:rFonts w:ascii="Helvetica Neue" w:hAnsi="Helvetica Neue"/>
+          <w:color w:val="333333"/>
+        </w:rPr>
+        <w:t> </w:t>
+      </w:r>
+      <w:r>
+        <w:rPr>
+          <w:rFonts w:ascii="Helvetica Neue" w:hAnsi="Helvetica Neue"/>
+          <w:color w:val="333333"/>
+        </w:rPr>
+        <w:t>in Visual Studio, and build the solution.</w:t>
+      </w:r>
+    </w:p>
+    <w:p>
+      <w:pPr>
+        <w:numPr>
+          <w:ilvl w:val="0"/>
+          <w:numId w:val="18"/>
+        </w:numPr>
+        <w:spacing w:beforeAutospacing="1" w:afterAutospacing="1" w:line="384" w:lineRule="atLeast"/>
+        <w:rPr>
+          <w:rFonts w:ascii="Helvetica Neue" w:hAnsi="Helvetica Neue"/>
+          <w:color w:val="333333"/>
+        </w:rPr>
+      </w:pPr>
+      <w:r>
+        <w:rPr>
+          <w:rFonts w:ascii="Helvetica Neue" w:hAnsi="Helvetica Neue"/>
+          <w:color w:val="333333"/>
+        </w:rPr>
+        <w:t>Make sure an SSL certificate that covers the DNS name</w:t>
+      </w:r>
+      <w:r>
+        <w:rPr>
+          <w:rStyle w:val="apple-converted-space"/>
+          <w:rFonts w:ascii="Helvetica Neue" w:hAnsi="Helvetica Neue"/>
+          <w:color w:val="333333"/>
+        </w:rPr>
+        <w:t> </w:t>
+      </w:r>
+      <w:r>
+        <w:rPr>
+          <w:rStyle w:val="HTMLCode"/>
+          <w:rFonts w:ascii="Consolas" w:hAnsi="Consolas"/>
+          <w:color w:val="333333"/>
+        </w:rPr>
+        <w:t>chtestsigningservice.projekt-stoettesystemerne.dk</w:t>
+      </w:r>
+      <w:r>
+        <w:rPr>
+          <w:rStyle w:val="apple-converted-space"/>
+          <w:rFonts w:ascii="Helvetica Neue" w:hAnsi="Helvetica Neue"/>
+          <w:color w:val="333333"/>
+        </w:rPr>
+        <w:t> </w:t>
+      </w:r>
+      <w:r>
+        <w:rPr>
+          <w:rFonts w:ascii="Helvetica Neue" w:hAnsi="Helvetica Neue"/>
+          <w:color w:val="333333"/>
+        </w:rPr>
+        <w:t>is present in</w:t>
+      </w:r>
+      <w:r>
+        <w:rPr>
+          <w:rStyle w:val="apple-converted-space"/>
+          <w:rFonts w:ascii="Helvetica Neue" w:hAnsi="Helvetica Neue"/>
+          <w:color w:val="333333"/>
+        </w:rPr>
+        <w:t> </w:t>
+      </w:r>
+      <w:r>
+        <w:rPr>
+          <w:rStyle w:val="HTMLCode"/>
+          <w:rFonts w:ascii="Consolas" w:hAnsi="Consolas"/>
+          <w:color w:val="333333"/>
+        </w:rPr>
+        <w:t>LocalMachine\My</w:t>
+      </w:r>
+      <w:r>
+        <w:rPr>
+          <w:rStyle w:val="apple-converted-space"/>
+          <w:rFonts w:ascii="Helvetica Neue" w:hAnsi="Helvetica Neue"/>
+          <w:color w:val="333333"/>
+        </w:rPr>
+        <w:t> </w:t>
+      </w:r>
+      <w:r>
+        <w:rPr>
+          <w:rFonts w:ascii="Helvetica Neue" w:hAnsi="Helvetica Neue"/>
+          <w:color w:val="333333"/>
+        </w:rPr>
+        <w:t>certificate store.</w:t>
+      </w:r>
+    </w:p>
+    <w:p>
+      <w:pPr>
+        <w:numPr>
+          <w:ilvl w:val="0"/>
+          <w:numId w:val="18"/>
+        </w:numPr>
+        <w:spacing w:beforeAutospacing="1" w:afterAutospacing="1" w:line="384" w:lineRule="atLeast"/>
+        <w:rPr>
+          <w:rFonts w:ascii="Helvetica Neue" w:hAnsi="Helvetica Neue"/>
+          <w:color w:val="333333"/>
+        </w:rPr>
+      </w:pPr>
+      <w:r>
+        <w:rPr>
+          <w:rFonts w:ascii="Helvetica Neue" w:hAnsi="Helvetica Neue"/>
+          <w:color w:val="333333"/>
+        </w:rPr>
+        <w:lastRenderedPageBreak/>
+        <w:t>Open the Hosts-file, and map the DNS name</w:t>
+      </w:r>
+      <w:r>
+        <w:rPr>
+          <w:rStyle w:val="apple-converted-space"/>
+          <w:rFonts w:ascii="Helvetica Neue" w:hAnsi="Helvetica Neue"/>
+          <w:color w:val="333333"/>
+        </w:rPr>
+        <w:t> </w:t>
+      </w:r>
+      <w:r>
+        <w:rPr>
+          <w:rStyle w:val="HTMLCode"/>
+          <w:rFonts w:ascii="Consolas" w:hAnsi="Consolas"/>
+          <w:color w:val="333333"/>
+        </w:rPr>
+        <w:t>chtestsigningservice.projekt-stoettesystemerne.dk</w:t>
+      </w:r>
+      <w:r>
+        <w:rPr>
+          <w:rStyle w:val="apple-converted-space"/>
+          <w:rFonts w:ascii="Helvetica Neue" w:hAnsi="Helvetica Neue"/>
+          <w:color w:val="333333"/>
+        </w:rPr>
+        <w:t> </w:t>
+      </w:r>
+      <w:r>
+        <w:rPr>
+          <w:rFonts w:ascii="Helvetica Neue" w:hAnsi="Helvetica Neue"/>
+          <w:color w:val="333333"/>
+        </w:rPr>
+        <w:t>to</w:t>
+      </w:r>
+      <w:r>
+        <w:rPr>
+          <w:rStyle w:val="apple-converted-space"/>
+          <w:rFonts w:ascii="Helvetica Neue" w:hAnsi="Helvetica Neue"/>
+          <w:color w:val="333333"/>
+        </w:rPr>
+        <w:t> </w:t>
+      </w:r>
+      <w:r>
+        <w:rPr>
+          <w:rStyle w:val="HTMLCode"/>
+          <w:rFonts w:ascii="Consolas" w:hAnsi="Consolas"/>
+          <w:color w:val="333333"/>
+        </w:rPr>
+        <w:t>127.0.0.1</w:t>
+      </w:r>
+      <w:r>
+        <w:rPr>
+          <w:rFonts w:ascii="Helvetica Neue" w:hAnsi="Helvetica Neue"/>
+          <w:color w:val="333333"/>
+        </w:rPr>
+        <w:t>.</w:t>
+      </w:r>
+    </w:p>
+    <w:p>
+      <w:pPr>
+        <w:numPr>
+          <w:ilvl w:val="0"/>
+          <w:numId w:val="18"/>
+        </w:numPr>
+        <w:spacing w:before="100" w:beforeAutospacing="1" w:after="100" w:afterAutospacing="1" w:line="384" w:lineRule="atLeast"/>
+        <w:rPr>
+          <w:rFonts w:ascii="Helvetica Neue" w:hAnsi="Helvetica Neue"/>
+          <w:color w:val="333333"/>
+        </w:rPr>
+      </w:pPr>
+      <w:r>
+        <w:rPr>
+          <w:rFonts w:ascii="Helvetica Neue" w:hAnsi="Helvetica Neue"/>
+          <w:color w:val="333333"/>
+        </w:rPr>
+        <w:t>Create a new IIS web application:</w:t>
+      </w:r>
+    </w:p>
+    <w:p>
+      <w:pPr>
+        <w:numPr>
+          <w:ilvl w:val="1"/>
+          <w:numId w:val="18"/>
+        </w:numPr>
+        <w:spacing w:beforeAutospacing="1" w:afterAutospacing="1" w:line="384" w:lineRule="atLeast"/>
+        <w:rPr>
+          <w:rFonts w:ascii="Helvetica Neue" w:hAnsi="Helvetica Neue"/>
+          <w:color w:val="333333"/>
+        </w:rPr>
+      </w:pPr>
+      <w:r>
+        <w:rPr>
+          <w:rFonts w:ascii="Helvetica Neue" w:hAnsi="Helvetica Neue"/>
+          <w:color w:val="333333"/>
+        </w:rPr>
+        <w:t>The</w:t>
+      </w:r>
+      <w:r>
+        <w:rPr>
+          <w:rStyle w:val="apple-converted-space"/>
+          <w:rFonts w:ascii="Helvetica Neue" w:hAnsi="Helvetica Neue"/>
+          <w:color w:val="333333"/>
+        </w:rPr>
+        <w:t> </w:t>
+      </w:r>
+      <w:r>
+        <w:rPr>
+          <w:rStyle w:val="HTMLCode"/>
+          <w:rFonts w:ascii="Consolas" w:hAnsi="Consolas"/>
+          <w:color w:val="333333"/>
+        </w:rPr>
+        <w:t>Site name</w:t>
+      </w:r>
+      <w:r>
+        <w:rPr>
+          <w:rStyle w:val="apple-converted-space"/>
+          <w:rFonts w:ascii="Helvetica Neue" w:hAnsi="Helvetica Neue"/>
+          <w:color w:val="333333"/>
+        </w:rPr>
+        <w:t> </w:t>
+      </w:r>
+      <w:r>
+        <w:rPr>
+          <w:rFonts w:ascii="Helvetica Neue" w:hAnsi="Helvetica Neue"/>
+          <w:color w:val="333333"/>
+        </w:rPr>
+        <w:t>should be</w:t>
+      </w:r>
+      <w:r>
+        <w:rPr>
+          <w:rStyle w:val="apple-converted-space"/>
+          <w:rFonts w:ascii="Helvetica Neue" w:hAnsi="Helvetica Neue"/>
+          <w:color w:val="333333"/>
+        </w:rPr>
+        <w:t> </w:t>
+      </w:r>
+      <w:r>
+        <w:rPr>
+          <w:rStyle w:val="HTMLCode"/>
+          <w:rFonts w:ascii="Consolas" w:hAnsi="Consolas"/>
+          <w:color w:val="333333"/>
+        </w:rPr>
+        <w:t>chtestsigningservice.projekt-stoettesystemerne.dk</w:t>
+      </w:r>
+    </w:p>
+    <w:p>
+      <w:pPr>
+        <w:numPr>
+          <w:ilvl w:val="1"/>
+          <w:numId w:val="18"/>
+        </w:numPr>
+        <w:spacing w:beforeAutospacing="1" w:afterAutospacing="1" w:line="384" w:lineRule="atLeast"/>
+        <w:rPr>
+          <w:rFonts w:ascii="Helvetica Neue" w:hAnsi="Helvetica Neue"/>
+          <w:color w:val="333333"/>
+        </w:rPr>
+      </w:pPr>
+      <w:r>
+        <w:rPr>
+          <w:rFonts w:ascii="Helvetica Neue" w:hAnsi="Helvetica Neue"/>
+          <w:color w:val="333333"/>
+        </w:rPr>
+        <w:t>The</w:t>
+      </w:r>
+      <w:r>
+        <w:rPr>
+          <w:rStyle w:val="apple-converted-space"/>
+          <w:rFonts w:ascii="Helvetica Neue" w:hAnsi="Helvetica Neue"/>
+          <w:color w:val="333333"/>
+        </w:rPr>
+        <w:t> </w:t>
+      </w:r>
+      <w:r>
+        <w:rPr>
+          <w:rStyle w:val="HTMLCode"/>
+          <w:rFonts w:ascii="Consolas" w:hAnsi="Consolas"/>
+          <w:color w:val="333333"/>
+        </w:rPr>
+        <w:t>Physical path</w:t>
+      </w:r>
+      <w:r>
+        <w:rPr>
+          <w:rFonts w:ascii="Helvetica Neue" w:hAnsi="Helvetica Neue"/>
+          <w:color w:val="333333"/>
+        </w:rPr>
+        <w:t>should be</w:t>
+      </w:r>
+      <w:r>
+        <w:rPr>
+          <w:rStyle w:val="apple-converted-space"/>
+          <w:rFonts w:ascii="Helvetica Neue" w:hAnsi="Helvetica Neue"/>
+          <w:color w:val="333333"/>
+        </w:rPr>
+        <w:t> </w:t>
+      </w:r>
+      <w:r>
+        <w:rPr>
+          <w:rStyle w:val="HTMLCode"/>
+          <w:rFonts w:ascii="Consolas" w:hAnsi="Consolas"/>
+          <w:color w:val="333333"/>
+        </w:rPr>
+        <w:t>C:\CHTestSigningService\Kombit.Samples.CHTestSigningService</w:t>
+      </w:r>
+    </w:p>
+    <w:p>
+      <w:pPr>
+        <w:numPr>
+          <w:ilvl w:val="1"/>
+          <w:numId w:val="18"/>
+        </w:numPr>
+        <w:spacing w:beforeAutospacing="1" w:afterAutospacing="1" w:line="384" w:lineRule="atLeast"/>
+        <w:rPr>
+          <w:rFonts w:ascii="Helvetica Neue" w:hAnsi="Helvetica Neue"/>
+          <w:color w:val="333333"/>
+        </w:rPr>
+      </w:pPr>
+      <w:r>
+        <w:rPr>
+          <w:rFonts w:ascii="Helvetica Neue" w:hAnsi="Helvetica Neue"/>
+          <w:color w:val="333333"/>
+        </w:rPr>
+        <w:t>The</w:t>
+      </w:r>
+      <w:r>
+        <w:rPr>
+          <w:rStyle w:val="apple-converted-space"/>
+          <w:rFonts w:ascii="Helvetica Neue" w:hAnsi="Helvetica Neue"/>
+          <w:color w:val="333333"/>
+        </w:rPr>
+        <w:t> </w:t>
+      </w:r>
+      <w:r>
+        <w:rPr>
+          <w:rStyle w:val="HTMLCode"/>
+          <w:rFonts w:ascii="Consolas" w:hAnsi="Consolas"/>
+          <w:color w:val="333333"/>
+        </w:rPr>
+        <w:t>Binding type</w:t>
+      </w:r>
+      <w:r>
+        <w:rPr>
+          <w:rStyle w:val="apple-converted-space"/>
+          <w:rFonts w:ascii="Helvetica Neue" w:hAnsi="Helvetica Neue"/>
+          <w:color w:val="333333"/>
+        </w:rPr>
+        <w:t> </w:t>
+      </w:r>
+      <w:r>
+        <w:rPr>
+          <w:rFonts w:ascii="Helvetica Neue" w:hAnsi="Helvetica Neue"/>
+          <w:color w:val="333333"/>
+        </w:rPr>
+        <w:t>should be</w:t>
+      </w:r>
+      <w:r>
+        <w:rPr>
+          <w:rStyle w:val="apple-converted-space"/>
+          <w:rFonts w:ascii="Helvetica Neue" w:hAnsi="Helvetica Neue"/>
+          <w:color w:val="333333"/>
+        </w:rPr>
+        <w:t> </w:t>
+      </w:r>
+      <w:r>
+        <w:rPr>
+          <w:rStyle w:val="HTMLCode"/>
+          <w:rFonts w:ascii="Consolas" w:hAnsi="Consolas"/>
+          <w:color w:val="333333"/>
+        </w:rPr>
+        <w:t>HTTPS</w:t>
+      </w:r>
+    </w:p>
+    <w:p>
+      <w:pPr>
+        <w:numPr>
+          <w:ilvl w:val="1"/>
+          <w:numId w:val="18"/>
+        </w:numPr>
+        <w:spacing w:beforeAutospacing="1" w:afterAutospacing="1" w:line="384" w:lineRule="atLeast"/>
+        <w:rPr>
+          <w:rFonts w:ascii="Helvetica Neue" w:hAnsi="Helvetica Neue"/>
+          <w:color w:val="333333"/>
+        </w:rPr>
+      </w:pPr>
+      <w:r>
+        <w:rPr>
+          <w:rFonts w:ascii="Helvetica Neue" w:hAnsi="Helvetica Neue"/>
+          <w:color w:val="333333"/>
+        </w:rPr>
+        <w:t>The</w:t>
+      </w:r>
+      <w:r>
+        <w:rPr>
+          <w:rStyle w:val="apple-converted-space"/>
+          <w:rFonts w:ascii="Helvetica Neue" w:hAnsi="Helvetica Neue"/>
+          <w:color w:val="333333"/>
+        </w:rPr>
+        <w:t> </w:t>
+      </w:r>
+      <w:r>
+        <w:rPr>
+          <w:rStyle w:val="HTMLCode"/>
+          <w:rFonts w:ascii="Consolas" w:hAnsi="Consolas"/>
+          <w:color w:val="333333"/>
+        </w:rPr>
+        <w:t>Host name</w:t>
+      </w:r>
+      <w:r>
+        <w:rPr>
+          <w:rStyle w:val="apple-converted-space"/>
+          <w:rFonts w:ascii="Helvetica Neue" w:hAnsi="Helvetica Neue"/>
+          <w:color w:val="333333"/>
+        </w:rPr>
+        <w:t> </w:t>
+      </w:r>
+      <w:r>
+        <w:rPr>
+          <w:rFonts w:ascii="Helvetica Neue" w:hAnsi="Helvetica Neue"/>
+          <w:color w:val="333333"/>
+        </w:rPr>
+        <w:t>should be</w:t>
+      </w:r>
+      <w:r>
+        <w:rPr>
+          <w:rStyle w:val="apple-converted-space"/>
+          <w:rFonts w:ascii="Helvetica Neue" w:hAnsi="Helvetica Neue"/>
+          <w:color w:val="333333"/>
+        </w:rPr>
+        <w:t> </w:t>
+      </w:r>
+      <w:r>
+        <w:rPr>
+          <w:rStyle w:val="HTMLCode"/>
+          <w:rFonts w:ascii="Consolas" w:hAnsi="Consolas"/>
+          <w:color w:val="333333"/>
+        </w:rPr>
+        <w:t>chtestsigningservice.projekt-stoettesystemerne.dk</w:t>
+      </w:r>
+    </w:p>
+    <w:p>
+      <w:pPr>
+        <w:numPr>
+          <w:ilvl w:val="1"/>
+          <w:numId w:val="18"/>
+        </w:numPr>
+        <w:spacing w:before="100" w:beforeAutospacing="1" w:after="100" w:afterAutospacing="1" w:line="384" w:lineRule="atLeast"/>
+        <w:rPr>
+          <w:rFonts w:ascii="Helvetica Neue" w:hAnsi="Helvetica Neue"/>
+          <w:color w:val="333333"/>
+        </w:rPr>
+      </w:pPr>
+      <w:r>
+        <w:rPr>
+          <w:rFonts w:ascii="Helvetica Neue" w:hAnsi="Helvetica Neue"/>
+          <w:color w:val="333333"/>
+        </w:rPr>
+        <w:t>Select an appropriate SSL certificate, that matches the host name chosen in the previous step</w:t>
+      </w:r>
+    </w:p>
+    <w:p>
+      <w:pPr>
+        <w:numPr>
+          <w:ilvl w:val="0"/>
+          <w:numId w:val="18"/>
+        </w:numPr>
+        <w:spacing w:beforeAutospacing="1" w:afterAutospacing="1" w:line="384" w:lineRule="atLeast"/>
+        <w:rPr>
+          <w:rFonts w:ascii="Helvetica Neue" w:hAnsi="Helvetica Neue"/>
+          <w:color w:val="333333"/>
+        </w:rPr>
+      </w:pPr>
+      <w:r>
+        <w:rPr>
+          <w:rFonts w:ascii="Helvetica Neue" w:hAnsi="Helvetica Neue"/>
+          <w:color w:val="333333"/>
+        </w:rPr>
+        <w:t>Grant the application pool identity for the web application read and execute permissions to</w:t>
+      </w:r>
+      <w:r>
+        <w:rPr>
+          <w:rStyle w:val="apple-converted-space"/>
+          <w:rFonts w:ascii="Helvetica Neue" w:hAnsi="Helvetica Neue"/>
+          <w:color w:val="333333"/>
+        </w:rPr>
+        <w:t> </w:t>
+      </w:r>
+      <w:r>
+        <w:rPr>
+          <w:rStyle w:val="HTMLCode"/>
+          <w:rFonts w:ascii="Consolas" w:hAnsi="Consolas"/>
+          <w:color w:val="333333"/>
+        </w:rPr>
+        <w:t>C:\CHTestSigningService\</w:t>
+      </w:r>
+    </w:p>
+    <w:p>
+      <w:pPr>
+        <w:numPr>
+          <w:ilvl w:val="0"/>
+          <w:numId w:val="18"/>
+        </w:numPr>
+        <w:spacing w:beforeAutospacing="1" w:afterAutospacing="1" w:line="384" w:lineRule="atLeast"/>
+        <w:rPr>
+          <w:rFonts w:ascii="Helvetica Neue" w:hAnsi="Helvetica Neue"/>
+          <w:color w:val="333333"/>
+        </w:rPr>
+      </w:pPr>
+      <w:r>
+        <w:rPr>
+          <w:rFonts w:ascii="Helvetica Neue" w:hAnsi="Helvetica Neue"/>
+          <w:color w:val="333333"/>
+        </w:rPr>
+        <w:t>Import the certificate</w:t>
+      </w:r>
+      <w:r>
+        <w:rPr>
+          <w:rStyle w:val="apple-converted-space"/>
+          <w:rFonts w:ascii="Helvetica Neue" w:hAnsi="Helvetica Neue"/>
+          <w:color w:val="333333"/>
+        </w:rPr>
+        <w:t> </w:t>
+      </w:r>
+      <w:r>
+        <w:rPr>
+          <w:rStyle w:val="HTMLCode"/>
+          <w:rFonts w:ascii="Consolas" w:hAnsi="Consolas"/>
+          <w:color w:val="333333"/>
+        </w:rPr>
+        <w:t>C:\CHTestSigningService\Certificates\certificate.p12</w:t>
+      </w:r>
+      <w:r>
+        <w:rPr>
+          <w:rStyle w:val="apple-converted-space"/>
+          <w:rFonts w:ascii="Helvetica Neue" w:hAnsi="Helvetica Neue"/>
+          <w:color w:val="333333"/>
+        </w:rPr>
+        <w:t> </w:t>
+      </w:r>
+      <w:r>
+        <w:rPr>
+          <w:rFonts w:ascii="Helvetica Neue" w:hAnsi="Helvetica Neue"/>
+          <w:color w:val="333333"/>
+        </w:rPr>
+        <w:t>to</w:t>
+      </w:r>
+      <w:r>
+        <w:rPr>
+          <w:rStyle w:val="apple-converted-space"/>
+          <w:rFonts w:ascii="Helvetica Neue" w:hAnsi="Helvetica Neue"/>
+          <w:color w:val="333333"/>
+        </w:rPr>
+        <w:t> </w:t>
+      </w:r>
+      <w:r>
+        <w:rPr>
+          <w:rStyle w:val="HTMLCode"/>
+          <w:rFonts w:ascii="Consolas" w:hAnsi="Consolas"/>
+          <w:color w:val="333333"/>
+        </w:rPr>
+        <w:t>LocalMachine\My</w:t>
+      </w:r>
+      <w:r>
+        <w:rPr>
+          <w:rFonts w:ascii="Helvetica Neue" w:hAnsi="Helvetica Neue"/>
+          <w:color w:val="333333"/>
+        </w:rPr>
+        <w:t>.</w:t>
+      </w:r>
+    </w:p>
+    <w:p>
+      <w:pPr>
+        <w:numPr>
+          <w:ilvl w:val="0"/>
+          <w:numId w:val="18"/>
+        </w:numPr>
+        <w:spacing w:before="100" w:beforeAutospacing="1" w:after="100" w:afterAutospacing="1" w:line="384" w:lineRule="atLeast"/>
+        <w:rPr>
+          <w:rFonts w:ascii="Helvetica Neue" w:hAnsi="Helvetica Neue"/>
+          <w:color w:val="333333"/>
+        </w:rPr>
+      </w:pPr>
+      <w:r>
+        <w:rPr>
+          <w:rFonts w:ascii="Helvetica Neue" w:hAnsi="Helvetica Neue"/>
+          <w:color w:val="333333"/>
+        </w:rPr>
+        <w:t>Assign the application pool identity for the web application read permissions to the private key for the certificate imported in the previous step.</w:t>
+      </w:r>
+    </w:p>
+    <w:p>
+      <w:pPr>
+        <w:numPr>
+          <w:ilvl w:val="0"/>
+          <w:numId w:val="18"/>
+        </w:numPr>
+        <w:spacing w:before="100" w:beforeAutospacing="1" w:after="100" w:afterAutospacing="1" w:line="384" w:lineRule="atLeast"/>
+        <w:rPr>
+          <w:rFonts w:ascii="Helvetica Neue" w:hAnsi="Helvetica Neue"/>
+          <w:color w:val="333333"/>
+        </w:rPr>
+      </w:pPr>
+      <w:r>
+        <w:rPr>
+          <w:rFonts w:ascii="Helvetica Neue" w:hAnsi="Helvetica Neue"/>
+          <w:color w:val="333333"/>
+        </w:rPr>
+        <w:t>Open a browser and point it to</w:t>
+      </w:r>
+      <w:r>
+        <w:rPr>
+          <w:rStyle w:val="apple-converted-space"/>
+          <w:rFonts w:ascii="Helvetica Neue" w:hAnsi="Helvetica Neue"/>
+          <w:color w:val="333333"/>
+        </w:rPr>
+        <w:t> </w:t>
+      </w:r>
+      <w:hyperlink r:id="rId13" w:history="1">
         <w:r>
           <w:rPr>
-            <w:noProof/>
-            <w:webHidden/>
+            <w:rStyle w:val="Hyperlink"/>
+            <w:rFonts w:ascii="Helvetica Neue" w:hAnsi="Helvetica Neue"/>
+            <w:color w:val="4078C0"/>
           </w:rPr>
-          <w:tab/>
-        </w:r>
-        <w:r>
-          <w:rPr>
-            <w:noProof/>
-            <w:webHidden/>
-          </w:rPr>
-          <w:fldChar w:fldCharType="begin"/>
-        </w:r>
-        <w:r>
-          <w:rPr>
-            <w:noProof/>
-            <w:webHidden/>
-          </w:rPr>
-          <w:instrText xml:space="preserve"> PAGEREF _Toc418804737 \h </w:instrText>
-        </w:r>
-        <w:r>
-          <w:rPr>
-            <w:noProof/>
-            <w:webHidden/>
-          </w:rPr>
-        </w:r>
-        <w:r>
-          <w:rPr>
-            <w:noProof/>
-            <w:webHidden/>
-          </w:rPr>
-          <w:fldChar w:fldCharType="separate"/>
-        </w:r>
-        <w:r>
-          <w:rPr>
-            <w:noProof/>
-            <w:webHidden/>
-          </w:rPr>
-          <w:t>2</w:t>
-        </w:r>
-        <w:r>
-          <w:rPr>
-            <w:noProof/>
-            <w:webHidden/>
-          </w:rPr>
-          <w:fldChar w:fldCharType="end"/>
+          <w:t>https://chtestsigningservice.projekt-stoettesystemerne.dk</w:t>
         </w:r>
       </w:hyperlink>
     </w:p>
     <w:p>
       <w:pPr>
-        <w:pStyle w:val="TOC1"/>
-        <w:tabs>
-          <w:tab w:val="right" w:leader="dot" w:pos="9628"/>
-        </w:tabs>
-        <w:rPr>
-          <w:rFonts w:eastAsiaTheme="minorEastAsia" w:cstheme="minorBidi"/>
-          <w:noProof/>
-          <w:szCs w:val="24"/>
-          <w:lang w:eastAsia="ja-JP"/>
-        </w:rPr>
-      </w:pPr>
-      <w:hyperlink w:anchor="_Toc418804738" w:history="1">
-        <w:r>
-          <w:rPr>
-            <w:rStyle w:val="Hyperlink"/>
-            <w:noProof/>
-          </w:rPr>
-          <w:t>Table of Contents</w:t>
-        </w:r>
-        <w:r>
-          <w:rPr>
-            <w:noProof/>
-            <w:webHidden/>
-          </w:rPr>
-          <w:tab/>
-        </w:r>
-        <w:r>
-          <w:rPr>
-            <w:noProof/>
-            <w:webHidden/>
-          </w:rPr>
-          <w:fldChar w:fldCharType="begin"/>
-        </w:r>
-        <w:r>
-          <w:rPr>
-            <w:noProof/>
-            <w:webHidden/>
-          </w:rPr>
-          <w:instrText xml:space="preserve"> PAGEREF _Toc418804738 \h </w:instrText>
-        </w:r>
-        <w:r>
-          <w:rPr>
-            <w:noProof/>
-            <w:webHidden/>
-          </w:rPr>
-        </w:r>
-        <w:r>
-          <w:rPr>
-            <w:noProof/>
-            <w:webHidden/>
-          </w:rPr>
-          <w:fldChar w:fldCharType="separate"/>
-        </w:r>
-        <w:r>
-          <w:rPr>
-            <w:noProof/>
-            <w:webHidden/>
-          </w:rPr>
-          <w:t>3</w:t>
-        </w:r>
-        <w:r>
-          <w:rPr>
-            <w:noProof/>
-            <w:webHidden/>
-          </w:rPr>
-          <w:fldChar w:fldCharType="end"/>
-        </w:r>
-      </w:hyperlink>
+        <w:pStyle w:val="Heading2"/>
+        <w:pBdr>
+          <w:bottom w:val="single" w:sz="6" w:space="4" w:color="EEEEEE"/>
+        </w:pBdr>
+        <w:spacing w:after="240"/>
+        <w:rPr>
+          <w:rFonts w:ascii="Helvetica Neue" w:hAnsi="Helvetica Neue"/>
+          <w:color w:val="333333"/>
+          <w:sz w:val="42"/>
+          <w:szCs w:val="42"/>
+        </w:rPr>
+      </w:pPr>
+      <w:bookmarkStart w:id="2" w:name="user-content-“configuration”"/>
+      <w:bookmarkEnd w:id="2"/>
+      <w:r>
+        <w:rPr>
+          <w:rFonts w:ascii="Helvetica Neue" w:hAnsi="Helvetica Neue"/>
+          <w:color w:val="333333"/>
+          <w:sz w:val="42"/>
+          <w:szCs w:val="42"/>
+        </w:rPr>
+        <w:t>Configuration Parameters</w:t>
+      </w:r>
     </w:p>
     <w:p>
       <w:pPr>
-        <w:pStyle w:val="TOC1"/>
-        <w:tabs>
-          <w:tab w:val="right" w:leader="dot" w:pos="9628"/>
-        </w:tabs>
-        <w:rPr>
-          <w:rFonts w:eastAsiaTheme="minorEastAsia" w:cstheme="minorBidi"/>
-          <w:noProof/>
-          <w:szCs w:val="24"/>
-          <w:lang w:eastAsia="ja-JP"/>
-        </w:rPr>
-      </w:pPr>
-      <w:hyperlink w:anchor="_Toc418804739" w:history="1">
-        <w:r>
-          <w:rPr>
-            <w:rStyle w:val="Hyperlink"/>
-            <w:noProof/>
-            <w:lang w:val="en-US"/>
-          </w:rPr>
-          <w:t>Prerequisites</w:t>
-        </w:r>
-        <w:r>
-          <w:rPr>
-            <w:noProof/>
-            <w:webHidden/>
-          </w:rPr>
-          <w:tab/>
-        </w:r>
-        <w:r>
-          <w:rPr>
-            <w:noProof/>
-            <w:webHidden/>
-          </w:rPr>
-          <w:fldChar w:fldCharType="begin"/>
-        </w:r>
-        <w:r>
-          <w:rPr>
-            <w:noProof/>
-            <w:webHidden/>
-          </w:rPr>
-          <w:instrText xml:space="preserve"> PAGEREF _Toc418804739 \h </w:instrText>
-        </w:r>
-        <w:r>
-          <w:rPr>
-            <w:noProof/>
-            <w:webHidden/>
-          </w:rPr>
-        </w:r>
-        <w:r>
-          <w:rPr>
-            <w:noProof/>
-            <w:webHidden/>
-          </w:rPr>
-          <w:fldChar w:fldCharType="separate"/>
-        </w:r>
-        <w:r>
-          <w:rPr>
-            <w:noProof/>
-            <w:webHidden/>
-          </w:rPr>
-          <w:t>4</w:t>
-        </w:r>
-        <w:r>
-          <w:rPr>
-            <w:noProof/>
-            <w:webHidden/>
-          </w:rPr>
-          <w:fldChar w:fldCharType="end"/>
-        </w:r>
-      </w:hyperlink>
+        <w:pStyle w:val="NormalWeb"/>
+        <w:spacing w:before="0" w:beforeAutospacing="0" w:after="0" w:afterAutospacing="0" w:line="384" w:lineRule="atLeast"/>
+        <w:rPr>
+          <w:rFonts w:ascii="Helvetica Neue" w:hAnsi="Helvetica Neue"/>
+          <w:color w:val="333333"/>
+        </w:rPr>
+      </w:pPr>
+      <w:r>
+        <w:rPr>
+          <w:rFonts w:ascii="Helvetica Neue" w:hAnsi="Helvetica Neue"/>
+          <w:color w:val="333333"/>
+        </w:rPr>
+        <w:t>A few properties in the configuration file, web.config, for CHTestSigningService may need to be updated. The configuration file is located in</w:t>
+      </w:r>
+      <w:r>
+        <w:rPr>
+          <w:rStyle w:val="apple-converted-space"/>
+          <w:rFonts w:ascii="Helvetica Neue" w:hAnsi="Helvetica Neue"/>
+          <w:color w:val="333333"/>
+        </w:rPr>
+        <w:t> </w:t>
+      </w:r>
+      <w:r>
+        <w:rPr>
+          <w:rStyle w:val="HTMLCode"/>
+          <w:rFonts w:ascii="Consolas" w:hAnsi="Consolas"/>
+          <w:color w:val="333333"/>
+        </w:rPr>
+        <w:t>C:\CHTestSigningService\Kombit.Samples.CHTestSigningService\web.config</w:t>
+      </w:r>
+      <w:r>
+        <w:rPr>
+          <w:rFonts w:ascii="Helvetica Neue" w:hAnsi="Helvetica Neue"/>
+          <w:color w:val="333333"/>
+        </w:rPr>
+        <w:t>.</w:t>
+      </w:r>
     </w:p>
     <w:p>
       <w:pPr>
-        <w:pStyle w:val="TOC1"/>
-        <w:tabs>
-          <w:tab w:val="right" w:leader="dot" w:pos="9628"/>
-        </w:tabs>
-        <w:rPr>
-          <w:rFonts w:eastAsiaTheme="minorEastAsia" w:cstheme="minorBidi"/>
-          <w:noProof/>
-          <w:szCs w:val="24"/>
-          <w:lang w:eastAsia="ja-JP"/>
-        </w:rPr>
-      </w:pPr>
-      <w:hyperlink w:anchor="_Toc418804740" w:history="1">
-        <w:r>
-          <w:rPr>
-            <w:rStyle w:val="Hyperlink"/>
-            <w:noProof/>
-            <w:lang w:val="en-US"/>
-          </w:rPr>
-          <w:t>Configuring CH Test Signing Service</w:t>
-        </w:r>
-        <w:r>
-          <w:rPr>
-            <w:noProof/>
-            <w:webHidden/>
-          </w:rPr>
-          <w:tab/>
-        </w:r>
-        <w:r>
-          <w:rPr>
-            <w:noProof/>
-            <w:webHidden/>
-          </w:rPr>
-          <w:fldChar w:fldCharType="begin"/>
-        </w:r>
-        <w:r>
-          <w:rPr>
-            <w:noProof/>
-            <w:webHidden/>
-          </w:rPr>
-          <w:instrText xml:space="preserve"> PAGEREF _Toc418804740 \h </w:instrText>
-        </w:r>
-        <w:r>
-          <w:rPr>
-            <w:noProof/>
-            <w:webHidden/>
-          </w:rPr>
-        </w:r>
-        <w:r>
-          <w:rPr>
-            <w:noProof/>
-            <w:webHidden/>
-          </w:rPr>
-          <w:fldChar w:fldCharType="separate"/>
-        </w:r>
-        <w:r>
-          <w:rPr>
-            <w:noProof/>
-            <w:webHidden/>
-          </w:rPr>
-          <w:t>4</w:t>
-        </w:r>
-        <w:r>
-          <w:rPr>
-            <w:noProof/>
-            <w:webHidden/>
-          </w:rPr>
-          <w:fldChar w:fldCharType="end"/>
-        </w:r>
-      </w:hyperlink>
+        <w:pStyle w:val="NormalWeb"/>
+        <w:spacing w:before="0" w:beforeAutospacing="0" w:after="240" w:afterAutospacing="0" w:line="384" w:lineRule="atLeast"/>
+        <w:rPr>
+          <w:rFonts w:ascii="Helvetica Neue" w:hAnsi="Helvetica Neue"/>
+          <w:color w:val="333333"/>
+        </w:rPr>
+      </w:pPr>
+      <w:r>
+        <w:rPr>
+          <w:rFonts w:ascii="Helvetica Neue" w:hAnsi="Helvetica Neue"/>
+          <w:color w:val="333333"/>
+        </w:rPr>
+        <w:t>The following parameters can be changed:</w:t>
+      </w:r>
     </w:p>
     <w:p>
       <w:pPr>
-        <w:pStyle w:val="TOC2"/>
-        <w:tabs>
-          <w:tab w:val="right" w:leader="dot" w:pos="9628"/>
-        </w:tabs>
-        <w:rPr>
-          <w:rFonts w:eastAsiaTheme="minorEastAsia" w:cstheme="minorBidi"/>
-          <w:noProof/>
-          <w:szCs w:val="24"/>
-          <w:lang w:eastAsia="ja-JP"/>
-        </w:rPr>
-      </w:pPr>
-      <w:hyperlink w:anchor="_Toc418804741" w:history="1">
-        <w:r>
-          <w:rPr>
-            <w:rStyle w:val="Hyperlink"/>
-            <w:rFonts w:eastAsiaTheme="majorEastAsia"/>
-            <w:noProof/>
-            <w:lang w:val="en-US"/>
-          </w:rPr>
-          <w:t>Configuration</w:t>
-        </w:r>
-        <w:r>
-          <w:rPr>
-            <w:noProof/>
-            <w:webHidden/>
-          </w:rPr>
-          <w:tab/>
-        </w:r>
-        <w:r>
-          <w:rPr>
-            <w:noProof/>
-            <w:webHidden/>
-          </w:rPr>
-          <w:fldChar w:fldCharType="begin"/>
-        </w:r>
-        <w:r>
-          <w:rPr>
-            <w:noProof/>
-            <w:webHidden/>
-          </w:rPr>
-          <w:instrText xml:space="preserve"> PAGEREF _Toc418804741 \h </w:instrText>
-        </w:r>
-        <w:r>
-          <w:rPr>
-            <w:noProof/>
-            <w:webHidden/>
-          </w:rPr>
-        </w:r>
-        <w:r>
-          <w:rPr>
-            <w:noProof/>
-            <w:webHidden/>
-          </w:rPr>
-          <w:fldChar w:fldCharType="separate"/>
-        </w:r>
-        <w:r>
-          <w:rPr>
-            <w:noProof/>
-            <w:webHidden/>
-          </w:rPr>
-          <w:t>4</w:t>
-        </w:r>
-        <w:r>
-          <w:rPr>
-            <w:noProof/>
-            <w:webHidden/>
-          </w:rPr>
-          <w:fldChar w:fldCharType="end"/>
-        </w:r>
-      </w:hyperlink>
+        <w:numPr>
+          <w:ilvl w:val="0"/>
+          <w:numId w:val="19"/>
+        </w:numPr>
+        <w:spacing w:beforeAutospacing="1" w:afterAutospacing="1" w:line="384" w:lineRule="atLeast"/>
+        <w:rPr>
+          <w:rFonts w:ascii="Helvetica Neue" w:hAnsi="Helvetica Neue"/>
+          <w:color w:val="333333"/>
+        </w:rPr>
+      </w:pPr>
+      <w:r>
+        <w:rPr>
+          <w:rStyle w:val="HTMLCode"/>
+          <w:rFonts w:ascii="Consolas" w:hAnsi="Consolas"/>
+          <w:color w:val="333333"/>
+        </w:rPr>
+        <w:t>SigningCertificateThumbprint</w:t>
+      </w:r>
+      <w:r>
+        <w:rPr>
+          <w:rStyle w:val="apple-converted-space"/>
+          <w:rFonts w:ascii="Helvetica Neue" w:hAnsi="Helvetica Neue"/>
+          <w:color w:val="333333"/>
+        </w:rPr>
+        <w:t> </w:t>
+      </w:r>
+      <w:r>
+        <w:rPr>
+          <w:rFonts w:ascii="Helvetica Neue" w:hAnsi="Helvetica Neue"/>
+          <w:color w:val="333333"/>
+        </w:rPr>
+        <w:t>The thumbprint of a certificate with private key that is used to sign the updated token. The certificate must exist in</w:t>
+      </w:r>
+      <w:r>
+        <w:rPr>
+          <w:rStyle w:val="apple-converted-space"/>
+          <w:rFonts w:ascii="Helvetica Neue" w:hAnsi="Helvetica Neue"/>
+          <w:color w:val="333333"/>
+        </w:rPr>
+        <w:t> </w:t>
+      </w:r>
+      <w:r>
+        <w:rPr>
+          <w:rStyle w:val="HTMLCode"/>
+          <w:rFonts w:ascii="Consolas" w:hAnsi="Consolas"/>
+          <w:color w:val="333333"/>
+        </w:rPr>
+        <w:t>LocalMachine\My</w:t>
+      </w:r>
+      <w:r>
+        <w:rPr>
+          <w:rFonts w:ascii="Helvetica Neue" w:hAnsi="Helvetica Neue"/>
+          <w:color w:val="333333"/>
+        </w:rPr>
+        <w:t>.</w:t>
+      </w:r>
     </w:p>
     <w:p>
       <w:pPr>
-        <w:pStyle w:val="TOC2"/>
-        <w:tabs>
-          <w:tab w:val="right" w:leader="dot" w:pos="9628"/>
-        </w:tabs>
-        <w:rPr>
-          <w:rFonts w:eastAsiaTheme="minorEastAsia" w:cstheme="minorBidi"/>
-          <w:noProof/>
-          <w:szCs w:val="24"/>
-          <w:lang w:eastAsia="ja-JP"/>
-        </w:rPr>
-      </w:pPr>
-      <w:hyperlink w:anchor="_Toc418804742" w:history="1">
-        <w:r>
-          <w:rPr>
-            <w:rStyle w:val="Hyperlink"/>
-            <w:noProof/>
-          </w:rPr>
-          <w:t>API Documentation</w:t>
-        </w:r>
-        <w:r>
-          <w:rPr>
-            <w:noProof/>
-            <w:webHidden/>
-          </w:rPr>
-          <w:tab/>
-        </w:r>
-        <w:r>
-          <w:rPr>
-            <w:noProof/>
-            <w:webHidden/>
-          </w:rPr>
-          <w:fldChar w:fldCharType="begin"/>
-        </w:r>
-        <w:r>
-          <w:rPr>
-            <w:noProof/>
-            <w:webHidden/>
-          </w:rPr>
-          <w:instrText xml:space="preserve"> PAGEREF _Toc418804742 \h </w:instrText>
-        </w:r>
-        <w:r>
-          <w:rPr>
-            <w:noProof/>
-            <w:webHidden/>
-          </w:rPr>
-        </w:r>
-        <w:r>
-          <w:rPr>
-            <w:noProof/>
-            <w:webHidden/>
-          </w:rPr>
-          <w:fldChar w:fldCharType="separate"/>
-        </w:r>
-        <w:r>
-          <w:rPr>
-            <w:noProof/>
-            <w:webHidden/>
-          </w:rPr>
-          <w:t>4</w:t>
-        </w:r>
-        <w:r>
-          <w:rPr>
-            <w:noProof/>
-            <w:webHidden/>
-          </w:rPr>
-          <w:fldChar w:fldCharType="end"/>
-        </w:r>
-      </w:hyperlink>
+        <w:numPr>
+          <w:ilvl w:val="0"/>
+          <w:numId w:val="19"/>
+        </w:numPr>
+        <w:spacing w:beforeAutospacing="1" w:afterAutospacing="1" w:line="384" w:lineRule="atLeast"/>
+        <w:rPr>
+          <w:rFonts w:ascii="Helvetica Neue" w:hAnsi="Helvetica Neue"/>
+          <w:color w:val="333333"/>
+        </w:rPr>
+      </w:pPr>
+      <w:r>
+        <w:rPr>
+          <w:rStyle w:val="HTMLCode"/>
+          <w:rFonts w:ascii="Consolas" w:hAnsi="Consolas"/>
+          <w:color w:val="333333"/>
+        </w:rPr>
+        <w:t>serilog:minimum-level</w:t>
+      </w:r>
+      <w:r>
+        <w:rPr>
+          <w:rStyle w:val="apple-converted-space"/>
+          <w:rFonts w:ascii="Helvetica Neue" w:hAnsi="Helvetica Neue"/>
+          <w:color w:val="333333"/>
+        </w:rPr>
+        <w:t> </w:t>
+      </w:r>
+      <w:r>
+        <w:rPr>
+          <w:rFonts w:ascii="Helvetica Neue" w:hAnsi="Helvetica Neue"/>
+          <w:color w:val="333333"/>
+        </w:rPr>
+        <w:t>Specifies the level of logging. Log files are stored in the</w:t>
+      </w:r>
+      <w:r>
+        <w:rPr>
+          <w:rStyle w:val="apple-converted-space"/>
+          <w:rFonts w:ascii="Helvetica Neue" w:hAnsi="Helvetica Neue"/>
+          <w:color w:val="333333"/>
+        </w:rPr>
+        <w:t> </w:t>
+      </w:r>
+      <w:r>
+        <w:rPr>
+          <w:rStyle w:val="HTMLCode"/>
+          <w:rFonts w:ascii="Consolas" w:hAnsi="Consolas"/>
+          <w:color w:val="333333"/>
+        </w:rPr>
+        <w:t>Logs\</w:t>
+      </w:r>
+      <w:r>
+        <w:rPr>
+          <w:rStyle w:val="apple-converted-space"/>
+          <w:rFonts w:ascii="Helvetica Neue" w:hAnsi="Helvetica Neue"/>
+          <w:color w:val="333333"/>
+        </w:rPr>
+        <w:t> </w:t>
+      </w:r>
+      <w:r>
+        <w:rPr>
+          <w:rFonts w:ascii="Helvetica Neue" w:hAnsi="Helvetica Neue"/>
+          <w:color w:val="333333"/>
+        </w:rPr>
+        <w:t>folder.</w:t>
+      </w:r>
     </w:p>
     <w:p>
       <w:pPr>
-        <w:pStyle w:val="TOC1"/>
-        <w:tabs>
-          <w:tab w:val="right" w:leader="dot" w:pos="9628"/>
-        </w:tabs>
-        <w:rPr>
-          <w:rFonts w:eastAsiaTheme="minorEastAsia" w:cstheme="minorBidi"/>
-          <w:noProof/>
-          <w:szCs w:val="24"/>
-          <w:lang w:eastAsia="ja-JP"/>
-        </w:rPr>
-      </w:pPr>
-      <w:hyperlink w:anchor="_Toc418804743" w:history="1">
-        <w:r>
-          <w:rPr>
-            <w:rStyle w:val="Hyperlink"/>
-            <w:noProof/>
-            <w:lang w:val="en-US"/>
-          </w:rPr>
-          <w:t>Using The CH Test Signing Service</w:t>
-        </w:r>
-        <w:r>
-          <w:rPr>
-            <w:noProof/>
-            <w:webHidden/>
-          </w:rPr>
-          <w:tab/>
-        </w:r>
-        <w:r>
-          <w:rPr>
-            <w:noProof/>
-            <w:webHidden/>
-          </w:rPr>
-          <w:fldChar w:fldCharType="begin"/>
-        </w:r>
-        <w:r>
-          <w:rPr>
-            <w:noProof/>
-            <w:webHidden/>
-          </w:rPr>
-          <w:instrText xml:space="preserve"> PAGEREF _Toc418804743 \h </w:instrText>
-        </w:r>
-        <w:r>
-          <w:rPr>
-            <w:noProof/>
-            <w:webHidden/>
-          </w:rPr>
-        </w:r>
-        <w:r>
-          <w:rPr>
-            <w:noProof/>
-            <w:webHidden/>
-          </w:rPr>
-          <w:fldChar w:fldCharType="separate"/>
-        </w:r>
-        <w:r>
-          <w:rPr>
-            <w:noProof/>
-            <w:webHidden/>
-          </w:rPr>
-          <w:t>4</w:t>
-        </w:r>
-        <w:r>
-          <w:rPr>
-            <w:noProof/>
-            <w:webHidden/>
-          </w:rPr>
-          <w:fldChar w:fldCharType="end"/>
-        </w:r>
-      </w:hyperlink>
+        <w:numPr>
+          <w:ilvl w:val="0"/>
+          <w:numId w:val="19"/>
+        </w:numPr>
+        <w:spacing w:beforeAutospacing="1" w:afterAutospacing="1" w:line="384" w:lineRule="atLeast"/>
+        <w:rPr>
+          <w:rFonts w:ascii="Helvetica Neue" w:hAnsi="Helvetica Neue"/>
+          <w:color w:val="333333"/>
+        </w:rPr>
+      </w:pPr>
+      <w:r>
+        <w:rPr>
+          <w:rStyle w:val="HTMLCode"/>
+          <w:rFonts w:ascii="Consolas" w:hAnsi="Consolas"/>
+          <w:color w:val="333333"/>
+        </w:rPr>
+        <w:t>owin:AutomaticAppStartup</w:t>
+      </w:r>
+      <w:r>
+        <w:rPr>
+          <w:rStyle w:val="apple-converted-space"/>
+          <w:rFonts w:ascii="Helvetica Neue" w:hAnsi="Helvetica Neue"/>
+          <w:color w:val="333333"/>
+        </w:rPr>
+        <w:t> </w:t>
+      </w:r>
+      <w:r>
+        <w:rPr>
+          <w:rFonts w:ascii="Helvetica Neue" w:hAnsi="Helvetica Neue"/>
+          <w:color w:val="333333"/>
+        </w:rPr>
+        <w:t>Tell the application that it should use OWIN middleware when hosting under IIS. This setting should be true.</w:t>
+      </w:r>
     </w:p>
     <w:p>
-      <w:r>
-        <w:fldChar w:fldCharType="end"/>
+      <w:pPr>
+        <w:pStyle w:val="Heading2"/>
+        <w:pBdr>
+          <w:bottom w:val="single" w:sz="6" w:space="4" w:color="EEEEEE"/>
+        </w:pBdr>
+        <w:spacing w:after="240"/>
+        <w:rPr>
+          <w:rFonts w:ascii="Helvetica Neue" w:hAnsi="Helvetica Neue"/>
+          <w:color w:val="333333"/>
+          <w:sz w:val="42"/>
+          <w:szCs w:val="42"/>
+        </w:rPr>
+      </w:pPr>
+      <w:r>
+        <w:rPr>
+          <w:rFonts w:ascii="Helvetica Neue" w:hAnsi="Helvetica Neue"/>
+          <w:color w:val="333333"/>
+          <w:sz w:val="42"/>
+          <w:szCs w:val="42"/>
+        </w:rPr>
+        <w:lastRenderedPageBreak/>
+        <w:t>API Documentation</w:t>
       </w:r>
     </w:p>
     <w:p>
       <w:pPr>
-        <w:pStyle w:val="Heading1"/>
-        <w:rPr>
-          <w:lang w:val="en-US"/>
-        </w:rPr>
-      </w:pPr>
-      <w:r>
-        <w:br w:type="page"/>
-      </w:r>
-      <w:bookmarkStart w:id="3" w:name="_Toc418804739"/>
-      <w:r>
-        <w:rPr>
-          <w:lang w:val="en-US"/>
-        </w:rPr>
-        <w:lastRenderedPageBreak/>
-        <w:t>Prerequisites</w:t>
-      </w:r>
+        <w:pStyle w:val="NormalWeb"/>
+        <w:spacing w:before="0" w:beforeAutospacing="0" w:after="240" w:afterAutospacing="0" w:line="384" w:lineRule="atLeast"/>
+        <w:rPr>
+          <w:rFonts w:ascii="Helvetica Neue" w:hAnsi="Helvetica Neue"/>
+          <w:color w:val="333333"/>
+        </w:rPr>
+      </w:pPr>
+      <w:r>
+        <w:rPr>
+          <w:rFonts w:ascii="Helvetica Neue" w:hAnsi="Helvetica Neue"/>
+          <w:color w:val="333333"/>
+        </w:rPr>
+        <w:t>This service supports an interactive API documentation based on Swagger 2.0 (Open API) specification.</w:t>
+      </w:r>
+    </w:p>
+    <w:p>
+      <w:pPr>
+        <w:pStyle w:val="NormalWeb"/>
+        <w:spacing w:before="0" w:beforeAutospacing="0" w:after="0" w:line="384" w:lineRule="atLeast"/>
+        <w:rPr>
+          <w:rFonts w:ascii="Helvetica Neue" w:hAnsi="Helvetica Neue"/>
+          <w:color w:val="333333"/>
+        </w:rPr>
+      </w:pPr>
+      <w:r>
+        <w:rPr>
+          <w:rFonts w:ascii="Helvetica Neue" w:hAnsi="Helvetica Neue"/>
+          <w:color w:val="333333"/>
+        </w:rPr>
+        <w:t>After setting up the application, open the file</w:t>
+      </w:r>
+      <w:r>
+        <w:rPr>
+          <w:rStyle w:val="apple-converted-space"/>
+          <w:rFonts w:ascii="Helvetica Neue" w:hAnsi="Helvetica Neue"/>
+          <w:color w:val="333333"/>
+        </w:rPr>
+        <w:t> </w:t>
+      </w:r>
+      <w:r>
+        <w:rPr>
+          <w:rStyle w:val="HTMLCode"/>
+          <w:rFonts w:ascii="Consolas" w:hAnsi="Consolas"/>
+          <w:color w:val="333333"/>
+        </w:rPr>
+        <w:t>Content\api-docs.json</w:t>
+      </w:r>
+      <w:r>
+        <w:rPr>
+          <w:rStyle w:val="apple-converted-space"/>
+          <w:rFonts w:ascii="Helvetica Neue" w:hAnsi="Helvetica Neue"/>
+          <w:color w:val="333333"/>
+        </w:rPr>
+        <w:t> </w:t>
+      </w:r>
+      <w:r>
+        <w:rPr>
+          <w:rFonts w:ascii="Helvetica Neue" w:hAnsi="Helvetica Neue"/>
+          <w:color w:val="333333"/>
+        </w:rPr>
+        <w:t>file and change the "basePath":</w:t>
+      </w:r>
+      <w:r>
+        <w:rPr>
+          <w:rStyle w:val="apple-converted-space"/>
+          <w:rFonts w:ascii="Helvetica Neue" w:hAnsi="Helvetica Neue"/>
+          <w:color w:val="333333"/>
+        </w:rPr>
+        <w:t> </w:t>
+      </w:r>
+      <w:r>
+        <w:rPr>
+          <w:rStyle w:val="HTMLCode"/>
+          <w:rFonts w:ascii="Consolas" w:hAnsi="Consolas"/>
+          <w:color w:val="333333"/>
+        </w:rPr>
+        <w:t>/{application endpoint}/api</w:t>
+      </w:r>
+      <w:r>
+        <w:rPr>
+          <w:rStyle w:val="apple-converted-space"/>
+          <w:rFonts w:ascii="Helvetica Neue" w:hAnsi="Helvetica Neue"/>
+          <w:color w:val="333333"/>
+        </w:rPr>
+        <w:t> </w:t>
+      </w:r>
+      <w:r>
+        <w:rPr>
+          <w:rFonts w:ascii="Helvetica Neue" w:hAnsi="Helvetica Neue"/>
+          <w:color w:val="333333"/>
+        </w:rPr>
+        <w:t>setting to</w:t>
+      </w:r>
+      <w:r>
+        <w:rPr>
+          <w:rStyle w:val="apple-converted-space"/>
+          <w:rFonts w:ascii="Helvetica Neue" w:hAnsi="Helvetica Neue"/>
+          <w:color w:val="333333"/>
+        </w:rPr>
+        <w:t> </w:t>
+      </w:r>
+      <w:r>
+        <w:rPr>
+          <w:rStyle w:val="HTMLCode"/>
+          <w:rFonts w:ascii="Consolas" w:hAnsi="Consolas"/>
+          <w:color w:val="333333"/>
+        </w:rPr>
+        <w:t>/api/</w:t>
+      </w:r>
+    </w:p>
+    <w:p>
+      <w:bookmarkStart w:id="3" w:name="_GoBack"/>
       <w:bookmarkEnd w:id="3"/>
     </w:p>
-    <w:p>
-      <w:pPr>
-        <w:rPr>
-          <w:shd w:val="clear" w:color="auto" w:fill="FFFFFF"/>
-          <w:lang w:val="en-US"/>
-        </w:rPr>
-      </w:pPr>
-      <w:r>
-        <w:rPr>
-          <w:shd w:val="clear" w:color="auto" w:fill="FFFFFF"/>
-          <w:lang w:val="en-US"/>
-        </w:rPr>
-        <w:t>This document requires that the following prerequisites are satisfied:</w:t>
-      </w:r>
-    </w:p>
-    <w:p>
-      <w:pPr>
-        <w:rPr>
-          <w:shd w:val="clear" w:color="auto" w:fill="FFFFFF"/>
-          <w:lang w:val="en-US"/>
-        </w:rPr>
-      </w:pPr>
-    </w:p>
-    <w:p>
-      <w:pPr>
-        <w:pStyle w:val="ListParagraph"/>
-        <w:numPr>
-          <w:ilvl w:val="0"/>
-          <w:numId w:val="15"/>
-        </w:numPr>
-        <w:rPr>
-          <w:shd w:val="clear" w:color="auto" w:fill="FFFFFF"/>
-          <w:lang w:val="en-US"/>
-        </w:rPr>
-      </w:pPr>
-      <w:r>
-        <w:rPr>
-          <w:shd w:val="clear" w:color="auto" w:fill="FFFFFF"/>
-          <w:lang w:val="en-US"/>
-        </w:rPr>
-        <w:t xml:space="preserve">Setting up the </w:t>
-      </w:r>
-      <w:r>
-        <w:rPr>
-          <w:shd w:val="clear" w:color="auto" w:fill="FFFFFF"/>
-          <w:lang w:val="en-US"/>
-        </w:rPr>
-        <w:t xml:space="preserve">.Net-based </w:t>
-      </w:r>
-      <w:r>
-        <w:rPr>
-          <w:shd w:val="clear" w:color="auto" w:fill="FFFFFF"/>
-          <w:lang w:val="en-US"/>
-        </w:rPr>
-        <w:t>sample</w:t>
-      </w:r>
-      <w:r>
-        <w:rPr>
-          <w:shd w:val="clear" w:color="auto" w:fill="FFFFFF"/>
-          <w:lang w:val="en-US"/>
-        </w:rPr>
-        <w:t>s</w:t>
-      </w:r>
-      <w:r>
-        <w:rPr>
-          <w:shd w:val="clear" w:color="auto" w:fill="FFFFFF"/>
-          <w:lang w:val="en-US"/>
-        </w:rPr>
-        <w:t xml:space="preserve"> according to the guide </w:t>
-      </w:r>
-      <w:r>
-        <w:rPr>
-          <w:shd w:val="clear" w:color="auto" w:fill="FFFFFF"/>
-          <w:lang w:val="en-US"/>
-        </w:rPr>
-        <w:t>“</w:t>
-      </w:r>
-      <w:r>
-        <w:rPr>
-          <w:lang w:val="en-US"/>
-        </w:rPr>
-        <w:t>All_guideline_setup sites IIS.docx</w:t>
-      </w:r>
-      <w:r>
-        <w:rPr>
-          <w:lang w:val="en-US"/>
-        </w:rPr>
-        <w:t>”</w:t>
-      </w:r>
-    </w:p>
-    <w:p>
-      <w:pPr>
-        <w:pStyle w:val="ListParagraph"/>
-        <w:numPr>
-          <w:ilvl w:val="0"/>
-          <w:numId w:val="15"/>
-        </w:numPr>
-        <w:rPr>
-          <w:shd w:val="clear" w:color="auto" w:fill="FFFFFF"/>
-          <w:lang w:val="en-US"/>
-        </w:rPr>
-      </w:pPr>
-      <w:r>
-        <w:rPr>
-          <w:lang w:val="en-US"/>
-        </w:rPr>
-        <w:t>Logging is done to the folder c:\temp. This folder must exist for logging to work.</w:t>
-      </w:r>
-    </w:p>
-    <w:p>
-      <w:pPr>
-        <w:rPr>
-          <w:lang w:val="en-US"/>
-        </w:rPr>
-      </w:pPr>
-    </w:p>
-    <w:p>
-      <w:pPr>
-        <w:pStyle w:val="Heading1"/>
-        <w:rPr>
-          <w:lang w:val="en-US"/>
-        </w:rPr>
-      </w:pPr>
-      <w:bookmarkStart w:id="4" w:name="_Toc415503550"/>
-      <w:bookmarkStart w:id="5" w:name="_Toc418804740"/>
-      <w:r>
-        <w:rPr>
-          <w:lang w:val="en-US"/>
-        </w:rPr>
-        <w:t>Configuring CH Test Signing Service</w:t>
-      </w:r>
-      <w:bookmarkEnd w:id="4"/>
-      <w:bookmarkEnd w:id="5"/>
-    </w:p>
-    <w:p>
-      <w:pPr>
-        <w:rPr>
-          <w:lang w:val="en-US"/>
-        </w:rPr>
-      </w:pPr>
-    </w:p>
-    <w:p>
-      <w:pPr>
-        <w:rPr>
-          <w:lang w:val="en-US"/>
-        </w:rPr>
-      </w:pPr>
-      <w:r>
-        <w:rPr>
-          <w:lang w:val="en-US"/>
-        </w:rPr>
-        <w:t xml:space="preserve">This guideline assumes that the </w:t>
-      </w:r>
-      <w:r>
-        <w:rPr>
-          <w:lang w:val="en-US"/>
-        </w:rPr>
-        <w:t>URL</w:t>
-      </w:r>
-      <w:r>
-        <w:rPr>
-          <w:lang w:val="en-US"/>
-        </w:rPr>
-        <w:t xml:space="preserve"> of the </w:t>
-      </w:r>
-      <w:r>
-        <w:rPr>
-          <w:lang w:val="en-US"/>
-        </w:rPr>
-        <w:t xml:space="preserve">CH </w:t>
-      </w:r>
-      <w:r>
-        <w:rPr>
-          <w:lang w:val="en-US"/>
-        </w:rPr>
-        <w:t xml:space="preserve">Test Signing Service is: </w:t>
-      </w:r>
-      <w:hyperlink r:id="rId12" w:history="1">
-        <w:r>
-          <w:rPr>
-            <w:rStyle w:val="Hyperlink"/>
-            <w:lang w:val="en-US"/>
-          </w:rPr>
-          <w:t>https://adgangsstyringeksempler.test-stoettesystemerne.dk/CHTestSigningService</w:t>
-        </w:r>
-      </w:hyperlink>
-    </w:p>
-    <w:p>
-      <w:pPr>
-        <w:rPr>
-          <w:rFonts w:asciiTheme="majorHAnsi" w:eastAsiaTheme="majorEastAsia" w:hAnsiTheme="majorHAnsi" w:cstheme="majorBidi"/>
-          <w:color w:val="243F60" w:themeColor="accent1" w:themeShade="7F"/>
-          <w:lang w:val="en-US"/>
-        </w:rPr>
-      </w:pPr>
-    </w:p>
-    <w:p>
-      <w:pPr>
-        <w:pStyle w:val="Heading2"/>
-        <w:rPr>
-          <w:rFonts w:eastAsiaTheme="majorEastAsia"/>
-          <w:lang w:val="en-US"/>
-        </w:rPr>
-      </w:pPr>
-      <w:bookmarkStart w:id="6" w:name="_Toc418804741"/>
-      <w:r>
-        <w:rPr>
-          <w:rFonts w:eastAsiaTheme="majorEastAsia"/>
-          <w:lang w:val="en-US"/>
-        </w:rPr>
-        <w:t>Configuration</w:t>
-      </w:r>
-      <w:bookmarkEnd w:id="6"/>
-    </w:p>
-    <w:p>
-      <w:pPr>
-        <w:rPr>
-          <w:lang w:val="en-US"/>
-        </w:rPr>
-      </w:pPr>
-      <w:r>
-        <w:rPr>
-          <w:lang w:val="en-US"/>
-        </w:rPr>
-        <w:t xml:space="preserve">A few properties in the configuration file, web.config, for </w:t>
-      </w:r>
-      <w:r>
-        <w:rPr>
-          <w:lang w:val="en-US"/>
-        </w:rPr>
-        <w:t>CH</w:t>
-      </w:r>
-      <w:r>
-        <w:rPr>
-          <w:lang w:val="en-US"/>
-        </w:rPr>
-        <w:t>TestSigningService may need to be updated:</w:t>
-      </w:r>
-    </w:p>
-    <w:p>
-      <w:pPr>
-        <w:rPr>
-          <w:lang w:val="en-US"/>
-        </w:rPr>
-      </w:pPr>
-    </w:p>
-    <w:p>
-      <w:pPr>
-        <w:rPr>
-          <w:lang w:val="en-US"/>
-        </w:rPr>
-      </w:pPr>
-      <w:r>
-        <w:rPr>
-          <w:lang w:val="en-US"/>
-        </w:rPr>
-        <w:t xml:space="preserve">We will need to make changes to the </w:t>
-      </w:r>
-      <w:r>
-        <w:rPr>
-          <w:lang w:val="en-US"/>
-        </w:rPr>
-        <w:t>C:\inetpub\CH</w:t>
-      </w:r>
-      <w:r>
-        <w:rPr>
-          <w:lang w:val="en-US"/>
-        </w:rPr>
-        <w:t>TestSigningService\web.config file:</w:t>
-      </w:r>
-    </w:p>
-    <w:p>
-      <w:pPr>
-        <w:rPr>
-          <w:lang w:val="en-US"/>
-        </w:rPr>
-      </w:pPr>
-    </w:p>
-    <w:p>
-      <w:pPr>
-        <w:pStyle w:val="ListParagraph"/>
-        <w:numPr>
-          <w:ilvl w:val="0"/>
-          <w:numId w:val="13"/>
-        </w:numPr>
-        <w:spacing w:after="200"/>
-      </w:pPr>
-      <w:r>
-        <w:rPr>
-          <w:b/>
-          <w:lang w:val="en-US"/>
-        </w:rPr>
-        <w:t>SigningCertificateThumbprint</w:t>
-      </w:r>
-      <w:r>
-        <w:rPr>
-          <w:lang w:val="en-US"/>
-        </w:rPr>
-        <w:t xml:space="preserve">: </w:t>
-      </w:r>
-      <w:r>
-        <w:rPr>
-          <w:lang w:val="en-US"/>
-        </w:rPr>
-        <w:t xml:space="preserve">the </w:t>
-      </w:r>
-      <w:r>
-        <w:rPr>
-          <w:lang w:val="en-US"/>
-        </w:rPr>
-        <w:t xml:space="preserve">thumbprint of a certificate with private key that is used to sign the updated token. </w:t>
-      </w:r>
-    </w:p>
-    <w:p>
-      <w:pPr>
-        <w:pStyle w:val="ListParagraph"/>
-        <w:numPr>
-          <w:ilvl w:val="1"/>
-          <w:numId w:val="13"/>
-        </w:numPr>
-        <w:spacing w:after="200"/>
-      </w:pPr>
-      <w:r>
-        <w:rPr>
-          <w:lang w:val="en-US"/>
-        </w:rPr>
-        <w:t>In this sample, the supplied certificate “</w:t>
-      </w:r>
-      <w:r>
-        <w:rPr>
-          <w:lang w:val="en-US"/>
-        </w:rPr>
-        <w:t>KombitTestSigningCertificate.p12</w:t>
-      </w:r>
-      <w:r>
-        <w:rPr>
-          <w:lang w:val="en-US"/>
-        </w:rPr>
-        <w:t>” is used.</w:t>
-      </w:r>
-    </w:p>
-    <w:p>
-      <w:pPr>
-        <w:pStyle w:val="ListParagraph"/>
-        <w:numPr>
-          <w:ilvl w:val="1"/>
-          <w:numId w:val="13"/>
-        </w:numPr>
-        <w:spacing w:after="200"/>
-      </w:pPr>
-      <w:r>
-        <w:t>The certificate must exist in LocalMachine\My.</w:t>
-      </w:r>
-    </w:p>
-    <w:p>
-      <w:pPr>
-        <w:pStyle w:val="ListParagraph"/>
-        <w:numPr>
-          <w:ilvl w:val="0"/>
-          <w:numId w:val="13"/>
-        </w:numPr>
-        <w:spacing w:after="200"/>
-        <w:rPr>
-          <w:lang w:val="en-US"/>
-        </w:rPr>
-      </w:pPr>
-      <w:r>
-        <w:rPr>
-          <w:b/>
-          <w:lang w:val="en-US"/>
-        </w:rPr>
-        <w:t>serilog:minimum-level</w:t>
-      </w:r>
-      <w:r>
-        <w:rPr>
-          <w:lang w:val="en-US"/>
-        </w:rPr>
-        <w:t>: specify the level of logging.  Log files are stored in the Logs\ folder.</w:t>
-      </w:r>
-    </w:p>
-    <w:p>
-      <w:pPr>
-        <w:pStyle w:val="ListParagraph"/>
-        <w:numPr>
-          <w:ilvl w:val="0"/>
-          <w:numId w:val="13"/>
-        </w:numPr>
-        <w:spacing w:after="200"/>
-      </w:pPr>
-      <w:r>
-        <w:rPr>
-          <w:b/>
-          <w:lang w:val="en-US"/>
-        </w:rPr>
-        <w:t>owin:AutomaticAppStartup</w:t>
-      </w:r>
-      <w:r>
-        <w:rPr>
-          <w:lang w:val="en-US"/>
-        </w:rPr>
-        <w:t xml:space="preserve">: tell the application that it should use OWIN middleware when hosting under IIS. </w:t>
-      </w:r>
-      <w:r>
-        <w:t>This setting should be true.</w:t>
-      </w:r>
-    </w:p>
-    <w:p>
-      <w:pPr>
-        <w:pStyle w:val="Heading2"/>
-      </w:pPr>
-      <w:bookmarkStart w:id="7" w:name="_Toc418804742"/>
-      <w:r>
-        <w:t>API Documentation</w:t>
-      </w:r>
-      <w:bookmarkEnd w:id="7"/>
-    </w:p>
-    <w:p>
-      <w:pPr>
-        <w:rPr>
-          <w:lang w:val="en-US"/>
-        </w:rPr>
-      </w:pPr>
-      <w:r>
-        <w:rPr>
-          <w:lang w:val="en-US"/>
-        </w:rPr>
-        <w:t xml:space="preserve">This service supports an interactive API documentation based on Swagger 2.0 specification. </w:t>
-      </w:r>
-    </w:p>
-    <w:p>
-      <w:pPr>
-        <w:rPr>
-          <w:lang w:val="en-US"/>
-        </w:rPr>
-      </w:pPr>
-    </w:p>
-    <w:p>
-      <w:pPr>
-        <w:rPr>
-          <w:lang w:val="en-US"/>
-        </w:rPr>
-      </w:pPr>
-      <w:r>
-        <w:rPr>
-          <w:lang w:val="en-US"/>
-        </w:rPr>
-        <w:t xml:space="preserve">After setting up the application, open the "Content\api-docs.json" file and change the </w:t>
-      </w:r>
-      <w:r>
-        <w:rPr>
-          <w:b/>
-          <w:lang w:val="en-US"/>
-        </w:rPr>
-        <w:t>"basePath": "/{application endpoint}/api"</w:t>
-      </w:r>
-      <w:r>
-        <w:rPr>
-          <w:lang w:val="en-US"/>
-        </w:rPr>
-        <w:t xml:space="preserve"> setting to /CHTestSigningService/api/</w:t>
-      </w:r>
-    </w:p>
-    <w:p>
-      <w:pPr>
-        <w:pStyle w:val="Heading1"/>
-        <w:rPr>
-          <w:lang w:val="en-US"/>
-        </w:rPr>
-      </w:pPr>
-      <w:bookmarkStart w:id="8" w:name="_Toc415503551"/>
-      <w:bookmarkStart w:id="9" w:name="_Toc418804743"/>
-      <w:r>
-        <w:rPr>
-          <w:lang w:val="en-US"/>
-        </w:rPr>
-        <w:t xml:space="preserve">Using </w:t>
-      </w:r>
-      <w:bookmarkEnd w:id="8"/>
-      <w:r>
-        <w:rPr>
-          <w:lang w:val="en-US"/>
-        </w:rPr>
-        <w:t>The CH Test Signing Service</w:t>
-      </w:r>
-      <w:bookmarkEnd w:id="9"/>
-    </w:p>
-    <w:p>
-      <w:pPr>
-        <w:rPr>
-          <w:lang w:val="en-US"/>
-        </w:rPr>
-      </w:pPr>
-      <w:r>
-        <w:rPr>
-          <w:lang w:val="en-US"/>
-        </w:rPr>
-        <w:t>Browsing the following URL will present a greeting page, that shows how to invoke the service.</w:t>
-      </w:r>
-    </w:p>
-    <w:p>
-      <w:pPr>
-        <w:rPr>
-          <w:lang w:val="en-US"/>
-        </w:rPr>
-      </w:pPr>
-      <w:hyperlink r:id="rId13" w:history="1">
-        <w:r>
-          <w:rPr>
-            <w:lang w:val="en-US"/>
-          </w:rPr>
-          <w:t>https://adgangsstyringeksempler.test-stoettesystemerne.dk/CHTestSigningService</w:t>
-        </w:r>
-      </w:hyperlink>
-    </w:p>
-    <w:p>
-      <w:pPr>
-        <w:rPr>
-          <w:lang w:val="en-US"/>
-        </w:rPr>
-      </w:pPr>
-    </w:p>
-    <w:p>
-      <w:pPr>
-        <w:rPr>
-          <w:lang w:val="en-US"/>
-        </w:rPr>
-      </w:pPr>
-      <w:r>
-        <w:rPr>
-          <w:lang w:val="en-US"/>
-        </w:rPr>
-        <w:t xml:space="preserve">Sample code which demonstrates how to call the service can be found in the </w:t>
-      </w:r>
-      <w:r>
-        <w:rPr>
-          <w:lang w:val="en-US"/>
-        </w:rPr>
-        <w:t>class:</w:t>
-      </w:r>
-    </w:p>
-    <w:p>
-      <w:pPr>
-        <w:rPr>
-          <w:rFonts w:ascii="Courier New" w:hAnsi="Courier New" w:cs="Courier New"/>
-          <w:lang w:val="en-US"/>
-        </w:rPr>
-      </w:pPr>
-      <w:r>
-        <w:rPr>
-          <w:rFonts w:ascii="Courier New" w:hAnsi="Courier New" w:cs="Courier New"/>
-          <w:lang w:val="en-US"/>
-        </w:rPr>
-        <w:t>ContextHandlerTestSigningControllerTest</w:t>
-      </w:r>
-      <w:bookmarkStart w:id="10" w:name="_GoBack"/>
-      <w:bookmarkEnd w:id="10"/>
-    </w:p>
-    <w:p/>
     <w:p>
       <w:pPr>
         <w:rPr>
@@ -1864,7 +1869,7 @@
         <w:sz w:val="16"/>
         <w:szCs w:val="16"/>
       </w:rPr>
-      <w:t>4</w:t>
+      <w:t>2</w:t>
     </w:r>
     <w:r>
       <w:rPr>
@@ -4077,6 +4082,155 @@
     </w:lvl>
   </w:abstractNum>
   <w:abstractNum w:abstractNumId="2">
+    <w:nsid w:val="0AFE6162"/>
+    <w:multiLevelType w:val="multilevel"/>
+    <w:tmpl w:val="85C2C6A0"/>
+    <w:lvl w:ilvl="0">
+      <w:start w:val="1"/>
+      <w:numFmt w:val="bullet"/>
+      <w:lvlText w:val=""/>
+      <w:lvlJc w:val="left"/>
+      <w:pPr>
+        <w:tabs>
+          <w:tab w:val="num" w:pos="720"/>
+        </w:tabs>
+        <w:ind w:left="720" w:hanging="360"/>
+      </w:pPr>
+      <w:rPr>
+        <w:rFonts w:ascii="Symbol" w:hAnsi="Symbol" w:hint="default"/>
+        <w:sz w:val="20"/>
+      </w:rPr>
+    </w:lvl>
+    <w:lvl w:ilvl="1" w:tentative="1">
+      <w:start w:val="1"/>
+      <w:numFmt w:val="bullet"/>
+      <w:lvlText w:val="o"/>
+      <w:lvlJc w:val="left"/>
+      <w:pPr>
+        <w:tabs>
+          <w:tab w:val="num" w:pos="1440"/>
+        </w:tabs>
+        <w:ind w:left="1440" w:hanging="360"/>
+      </w:pPr>
+      <w:rPr>
+        <w:rFonts w:ascii="Courier New" w:hAnsi="Courier New" w:hint="default"/>
+        <w:sz w:val="20"/>
+      </w:rPr>
+    </w:lvl>
+    <w:lvl w:ilvl="2" w:tentative="1">
+      <w:start w:val="1"/>
+      <w:numFmt w:val="bullet"/>
+      <w:lvlText w:val=""/>
+      <w:lvlJc w:val="left"/>
+      <w:pPr>
+        <w:tabs>
+          <w:tab w:val="num" w:pos="2160"/>
+        </w:tabs>
+        <w:ind w:left="2160" w:hanging="360"/>
+      </w:pPr>
+      <w:rPr>
+        <w:rFonts w:ascii="Wingdings" w:hAnsi="Wingdings" w:hint="default"/>
+        <w:sz w:val="20"/>
+      </w:rPr>
+    </w:lvl>
+    <w:lvl w:ilvl="3" w:tentative="1">
+      <w:start w:val="1"/>
+      <w:numFmt w:val="bullet"/>
+      <w:lvlText w:val=""/>
+      <w:lvlJc w:val="left"/>
+      <w:pPr>
+        <w:tabs>
+          <w:tab w:val="num" w:pos="2880"/>
+        </w:tabs>
+        <w:ind w:left="2880" w:hanging="360"/>
+      </w:pPr>
+      <w:rPr>
+        <w:rFonts w:ascii="Wingdings" w:hAnsi="Wingdings" w:hint="default"/>
+        <w:sz w:val="20"/>
+      </w:rPr>
+    </w:lvl>
+    <w:lvl w:ilvl="4" w:tentative="1">
+      <w:start w:val="1"/>
+      <w:numFmt w:val="bullet"/>
+      <w:lvlText w:val=""/>
+      <w:lvlJc w:val="left"/>
+      <w:pPr>
+        <w:tabs>
+          <w:tab w:val="num" w:pos="3600"/>
+        </w:tabs>
+        <w:ind w:left="3600" w:hanging="360"/>
+      </w:pPr>
+      <w:rPr>
+        <w:rFonts w:ascii="Wingdings" w:hAnsi="Wingdings" w:hint="default"/>
+        <w:sz w:val="20"/>
+      </w:rPr>
+    </w:lvl>
+    <w:lvl w:ilvl="5" w:tentative="1">
+      <w:start w:val="1"/>
+      <w:numFmt w:val="bullet"/>
+      <w:lvlText w:val=""/>
+      <w:lvlJc w:val="left"/>
+      <w:pPr>
+        <w:tabs>
+          <w:tab w:val="num" w:pos="4320"/>
+        </w:tabs>
+        <w:ind w:left="4320" w:hanging="360"/>
+      </w:pPr>
+      <w:rPr>
+        <w:rFonts w:ascii="Wingdings" w:hAnsi="Wingdings" w:hint="default"/>
+        <w:sz w:val="20"/>
+      </w:rPr>
+    </w:lvl>
+    <w:lvl w:ilvl="6" w:tentative="1">
+      <w:start w:val="1"/>
+      <w:numFmt w:val="bullet"/>
+      <w:lvlText w:val=""/>
+      <w:lvlJc w:val="left"/>
+      <w:pPr>
+        <w:tabs>
+          <w:tab w:val="num" w:pos="5040"/>
+        </w:tabs>
+        <w:ind w:left="5040" w:hanging="360"/>
+      </w:pPr>
+      <w:rPr>
+        <w:rFonts w:ascii="Wingdings" w:hAnsi="Wingdings" w:hint="default"/>
+        <w:sz w:val="20"/>
+      </w:rPr>
+    </w:lvl>
+    <w:lvl w:ilvl="7" w:tentative="1">
+      <w:start w:val="1"/>
+      <w:numFmt w:val="bullet"/>
+      <w:lvlText w:val=""/>
+      <w:lvlJc w:val="left"/>
+      <w:pPr>
+        <w:tabs>
+          <w:tab w:val="num" w:pos="5760"/>
+        </w:tabs>
+        <w:ind w:left="5760" w:hanging="360"/>
+      </w:pPr>
+      <w:rPr>
+        <w:rFonts w:ascii="Wingdings" w:hAnsi="Wingdings" w:hint="default"/>
+        <w:sz w:val="20"/>
+      </w:rPr>
+    </w:lvl>
+    <w:lvl w:ilvl="8" w:tentative="1">
+      <w:start w:val="1"/>
+      <w:numFmt w:val="bullet"/>
+      <w:lvlText w:val=""/>
+      <w:lvlJc w:val="left"/>
+      <w:pPr>
+        <w:tabs>
+          <w:tab w:val="num" w:pos="6480"/>
+        </w:tabs>
+        <w:ind w:left="6480" w:hanging="360"/>
+      </w:pPr>
+      <w:rPr>
+        <w:rFonts w:ascii="Wingdings" w:hAnsi="Wingdings" w:hint="default"/>
+        <w:sz w:val="20"/>
+      </w:rPr>
+    </w:lvl>
+  </w:abstractNum>
+  <w:abstractNum w:abstractNumId="3">
     <w:nsid w:val="0EFC13B8"/>
     <w:multiLevelType w:val="hybridMultilevel"/>
     <w:tmpl w:val="1F26784C"/>
@@ -4189,7 +4343,7 @@
       </w:rPr>
     </w:lvl>
   </w:abstractNum>
-  <w:abstractNum w:abstractNumId="3">
+  <w:abstractNum w:abstractNumId="4">
     <w:nsid w:val="114B1A6A"/>
     <w:multiLevelType w:val="hybridMultilevel"/>
     <w:tmpl w:val="07186218"/>
@@ -4302,7 +4456,7 @@
       </w:rPr>
     </w:lvl>
   </w:abstractNum>
-  <w:abstractNum w:abstractNumId="4">
+  <w:abstractNum w:abstractNumId="5">
     <w:nsid w:val="1711242E"/>
     <w:multiLevelType w:val="hybridMultilevel"/>
     <w:tmpl w:val="ADD40E94"/>
@@ -4415,7 +4569,7 @@
       </w:rPr>
     </w:lvl>
   </w:abstractNum>
-  <w:abstractNum w:abstractNumId="5">
+  <w:abstractNum w:abstractNumId="6">
     <w:nsid w:val="1C7E4EEF"/>
     <w:multiLevelType w:val="hybridMultilevel"/>
     <w:tmpl w:val="F2FA1A72"/>
@@ -4504,7 +4658,7 @@
       </w:pPr>
     </w:lvl>
   </w:abstractNum>
-  <w:abstractNum w:abstractNumId="6">
+  <w:abstractNum w:abstractNumId="7">
     <w:nsid w:val="1CA805B4"/>
     <w:multiLevelType w:val="hybridMultilevel"/>
     <w:tmpl w:val="CF54765E"/>
@@ -4617,7 +4771,120 @@
       </w:rPr>
     </w:lvl>
   </w:abstractNum>
-  <w:abstractNum w:abstractNumId="7">
+  <w:abstractNum w:abstractNumId="8">
+    <w:nsid w:val="2E202FFE"/>
+    <w:multiLevelType w:val="multilevel"/>
+    <w:tmpl w:val="A824D9D8"/>
+    <w:lvl w:ilvl="0">
+      <w:start w:val="1"/>
+      <w:numFmt w:val="decimal"/>
+      <w:lvlText w:val="%1."/>
+      <w:lvlJc w:val="left"/>
+      <w:pPr>
+        <w:tabs>
+          <w:tab w:val="num" w:pos="720"/>
+        </w:tabs>
+        <w:ind w:left="720" w:hanging="360"/>
+      </w:pPr>
+    </w:lvl>
+    <w:lvl w:ilvl="1">
+      <w:start w:val="1"/>
+      <w:numFmt w:val="lowerRoman"/>
+      <w:lvlText w:val="%2."/>
+      <w:lvlJc w:val="right"/>
+      <w:pPr>
+        <w:tabs>
+          <w:tab w:val="num" w:pos="1440"/>
+        </w:tabs>
+        <w:ind w:left="1440" w:hanging="360"/>
+      </w:pPr>
+    </w:lvl>
+    <w:lvl w:ilvl="2" w:tentative="1">
+      <w:start w:val="1"/>
+      <w:numFmt w:val="decimal"/>
+      <w:lvlText w:val="%3."/>
+      <w:lvlJc w:val="left"/>
+      <w:pPr>
+        <w:tabs>
+          <w:tab w:val="num" w:pos="2160"/>
+        </w:tabs>
+        <w:ind w:left="2160" w:hanging="360"/>
+      </w:pPr>
+    </w:lvl>
+    <w:lvl w:ilvl="3" w:tentative="1">
+      <w:start w:val="1"/>
+      <w:numFmt w:val="decimal"/>
+      <w:lvlText w:val="%4."/>
+      <w:lvlJc w:val="left"/>
+      <w:pPr>
+        <w:tabs>
+          <w:tab w:val="num" w:pos="2880"/>
+        </w:tabs>
+        <w:ind w:left="2880" w:hanging="360"/>
+      </w:pPr>
+    </w:lvl>
+    <w:lvl w:ilvl="4" w:tentative="1">
+      <w:start w:val="1"/>
+      <w:numFmt w:val="decimal"/>
+      <w:lvlText w:val="%5."/>
+      <w:lvlJc w:val="left"/>
+      <w:pPr>
+        <w:tabs>
+          <w:tab w:val="num" w:pos="3600"/>
+        </w:tabs>
+        <w:ind w:left="3600" w:hanging="360"/>
+      </w:pPr>
+    </w:lvl>
+    <w:lvl w:ilvl="5" w:tentative="1">
+      <w:start w:val="1"/>
+      <w:numFmt w:val="decimal"/>
+      <w:lvlText w:val="%6."/>
+      <w:lvlJc w:val="left"/>
+      <w:pPr>
+        <w:tabs>
+          <w:tab w:val="num" w:pos="4320"/>
+        </w:tabs>
+        <w:ind w:left="4320" w:hanging="360"/>
+      </w:pPr>
+    </w:lvl>
+    <w:lvl w:ilvl="6" w:tentative="1">
+      <w:start w:val="1"/>
+      <w:numFmt w:val="decimal"/>
+      <w:lvlText w:val="%7."/>
+      <w:lvlJc w:val="left"/>
+      <w:pPr>
+        <w:tabs>
+          <w:tab w:val="num" w:pos="5040"/>
+        </w:tabs>
+        <w:ind w:left="5040" w:hanging="360"/>
+      </w:pPr>
+    </w:lvl>
+    <w:lvl w:ilvl="7" w:tentative="1">
+      <w:start w:val="1"/>
+      <w:numFmt w:val="decimal"/>
+      <w:lvlText w:val="%8."/>
+      <w:lvlJc w:val="left"/>
+      <w:pPr>
+        <w:tabs>
+          <w:tab w:val="num" w:pos="5760"/>
+        </w:tabs>
+        <w:ind w:left="5760" w:hanging="360"/>
+      </w:pPr>
+    </w:lvl>
+    <w:lvl w:ilvl="8" w:tentative="1">
+      <w:start w:val="1"/>
+      <w:numFmt w:val="decimal"/>
+      <w:lvlText w:val="%9."/>
+      <w:lvlJc w:val="left"/>
+      <w:pPr>
+        <w:tabs>
+          <w:tab w:val="num" w:pos="6480"/>
+        </w:tabs>
+        <w:ind w:left="6480" w:hanging="360"/>
+      </w:pPr>
+    </w:lvl>
+  </w:abstractNum>
+  <w:abstractNum w:abstractNumId="9">
     <w:nsid w:val="4BFC562C"/>
     <w:multiLevelType w:val="hybridMultilevel"/>
     <w:tmpl w:val="7382DC72"/>
@@ -4729,7 +4996,7 @@
       </w:rPr>
     </w:lvl>
   </w:abstractNum>
-  <w:abstractNum w:abstractNumId="8">
+  <w:abstractNum w:abstractNumId="10">
     <w:nsid w:val="541A3077"/>
     <w:multiLevelType w:val="hybridMultilevel"/>
     <w:tmpl w:val="FE56B916"/>
@@ -4842,7 +5109,156 @@
       </w:rPr>
     </w:lvl>
   </w:abstractNum>
-  <w:abstractNum w:abstractNumId="9">
+  <w:abstractNum w:abstractNumId="11">
+    <w:nsid w:val="5BCD06B4"/>
+    <w:multiLevelType w:val="multilevel"/>
+    <w:tmpl w:val="BDF63BD4"/>
+    <w:lvl w:ilvl="0">
+      <w:start w:val="1"/>
+      <w:numFmt w:val="bullet"/>
+      <w:lvlText w:val=""/>
+      <w:lvlJc w:val="left"/>
+      <w:pPr>
+        <w:tabs>
+          <w:tab w:val="num" w:pos="720"/>
+        </w:tabs>
+        <w:ind w:left="720" w:hanging="360"/>
+      </w:pPr>
+      <w:rPr>
+        <w:rFonts w:ascii="Symbol" w:hAnsi="Symbol" w:hint="default"/>
+        <w:sz w:val="20"/>
+      </w:rPr>
+    </w:lvl>
+    <w:lvl w:ilvl="1" w:tentative="1">
+      <w:start w:val="1"/>
+      <w:numFmt w:val="bullet"/>
+      <w:lvlText w:val="o"/>
+      <w:lvlJc w:val="left"/>
+      <w:pPr>
+        <w:tabs>
+          <w:tab w:val="num" w:pos="1440"/>
+        </w:tabs>
+        <w:ind w:left="1440" w:hanging="360"/>
+      </w:pPr>
+      <w:rPr>
+        <w:rFonts w:ascii="Courier New" w:hAnsi="Courier New" w:hint="default"/>
+        <w:sz w:val="20"/>
+      </w:rPr>
+    </w:lvl>
+    <w:lvl w:ilvl="2" w:tentative="1">
+      <w:start w:val="1"/>
+      <w:numFmt w:val="bullet"/>
+      <w:lvlText w:val=""/>
+      <w:lvlJc w:val="left"/>
+      <w:pPr>
+        <w:tabs>
+          <w:tab w:val="num" w:pos="2160"/>
+        </w:tabs>
+        <w:ind w:left="2160" w:hanging="360"/>
+      </w:pPr>
+      <w:rPr>
+        <w:rFonts w:ascii="Wingdings" w:hAnsi="Wingdings" w:hint="default"/>
+        <w:sz w:val="20"/>
+      </w:rPr>
+    </w:lvl>
+    <w:lvl w:ilvl="3" w:tentative="1">
+      <w:start w:val="1"/>
+      <w:numFmt w:val="bullet"/>
+      <w:lvlText w:val=""/>
+      <w:lvlJc w:val="left"/>
+      <w:pPr>
+        <w:tabs>
+          <w:tab w:val="num" w:pos="2880"/>
+        </w:tabs>
+        <w:ind w:left="2880" w:hanging="360"/>
+      </w:pPr>
+      <w:rPr>
+        <w:rFonts w:ascii="Wingdings" w:hAnsi="Wingdings" w:hint="default"/>
+        <w:sz w:val="20"/>
+      </w:rPr>
+    </w:lvl>
+    <w:lvl w:ilvl="4" w:tentative="1">
+      <w:start w:val="1"/>
+      <w:numFmt w:val="bullet"/>
+      <w:lvlText w:val=""/>
+      <w:lvlJc w:val="left"/>
+      <w:pPr>
+        <w:tabs>
+          <w:tab w:val="num" w:pos="3600"/>
+        </w:tabs>
+        <w:ind w:left="3600" w:hanging="360"/>
+      </w:pPr>
+      <w:rPr>
+        <w:rFonts w:ascii="Wingdings" w:hAnsi="Wingdings" w:hint="default"/>
+        <w:sz w:val="20"/>
+      </w:rPr>
+    </w:lvl>
+    <w:lvl w:ilvl="5" w:tentative="1">
+      <w:start w:val="1"/>
+      <w:numFmt w:val="bullet"/>
+      <w:lvlText w:val=""/>
+      <w:lvlJc w:val="left"/>
+      <w:pPr>
+        <w:tabs>
+          <w:tab w:val="num" w:pos="4320"/>
+        </w:tabs>
+        <w:ind w:left="4320" w:hanging="360"/>
+      </w:pPr>
+      <w:rPr>
+        <w:rFonts w:ascii="Wingdings" w:hAnsi="Wingdings" w:hint="default"/>
+        <w:sz w:val="20"/>
+      </w:rPr>
+    </w:lvl>
+    <w:lvl w:ilvl="6" w:tentative="1">
+      <w:start w:val="1"/>
+      <w:numFmt w:val="bullet"/>
+      <w:lvlText w:val=""/>
+      <w:lvlJc w:val="left"/>
+      <w:pPr>
+        <w:tabs>
+          <w:tab w:val="num" w:pos="5040"/>
+        </w:tabs>
+        <w:ind w:left="5040" w:hanging="360"/>
+      </w:pPr>
+      <w:rPr>
+        <w:rFonts w:ascii="Wingdings" w:hAnsi="Wingdings" w:hint="default"/>
+        <w:sz w:val="20"/>
+      </w:rPr>
+    </w:lvl>
+    <w:lvl w:ilvl="7" w:tentative="1">
+      <w:start w:val="1"/>
+      <w:numFmt w:val="bullet"/>
+      <w:lvlText w:val=""/>
+      <w:lvlJc w:val="left"/>
+      <w:pPr>
+        <w:tabs>
+          <w:tab w:val="num" w:pos="5760"/>
+        </w:tabs>
+        <w:ind w:left="5760" w:hanging="360"/>
+      </w:pPr>
+      <w:rPr>
+        <w:rFonts w:ascii="Wingdings" w:hAnsi="Wingdings" w:hint="default"/>
+        <w:sz w:val="20"/>
+      </w:rPr>
+    </w:lvl>
+    <w:lvl w:ilvl="8" w:tentative="1">
+      <w:start w:val="1"/>
+      <w:numFmt w:val="bullet"/>
+      <w:lvlText w:val=""/>
+      <w:lvlJc w:val="left"/>
+      <w:pPr>
+        <w:tabs>
+          <w:tab w:val="num" w:pos="6480"/>
+        </w:tabs>
+        <w:ind w:left="6480" w:hanging="360"/>
+      </w:pPr>
+      <w:rPr>
+        <w:rFonts w:ascii="Wingdings" w:hAnsi="Wingdings" w:hint="default"/>
+        <w:sz w:val="20"/>
+      </w:rPr>
+    </w:lvl>
+  </w:abstractNum>
+  <w:abstractNum w:abstractNumId="12">
     <w:nsid w:val="5DB40D81"/>
     <w:multiLevelType w:val="hybridMultilevel"/>
     <w:tmpl w:val="D8CE0E9A"/>
@@ -4931,7 +5347,7 @@
       </w:pPr>
     </w:lvl>
   </w:abstractNum>
-  <w:abstractNum w:abstractNumId="10">
+  <w:abstractNum w:abstractNumId="13">
     <w:nsid w:val="5DD57D30"/>
     <w:multiLevelType w:val="hybridMultilevel"/>
     <w:tmpl w:val="9956E762"/>
@@ -5020,7 +5436,7 @@
       </w:pPr>
     </w:lvl>
   </w:abstractNum>
-  <w:abstractNum w:abstractNumId="11">
+  <w:abstractNum w:abstractNumId="14">
     <w:nsid w:val="682C2438"/>
     <w:multiLevelType w:val="hybridMultilevel"/>
     <w:tmpl w:val="BCCEB71E"/>
@@ -5132,7 +5548,7 @@
       </w:rPr>
     </w:lvl>
   </w:abstractNum>
-  <w:abstractNum w:abstractNumId="12">
+  <w:abstractNum w:abstractNumId="15">
     <w:nsid w:val="69582783"/>
     <w:multiLevelType w:val="hybridMultilevel"/>
     <w:tmpl w:val="F43684D2"/>
@@ -5244,7 +5660,7 @@
       </w:rPr>
     </w:lvl>
   </w:abstractNum>
-  <w:abstractNum w:abstractNumId="13">
+  <w:abstractNum w:abstractNumId="16">
     <w:nsid w:val="6FC0657A"/>
     <w:multiLevelType w:val="hybridMultilevel"/>
     <w:tmpl w:val="EA74FA24"/>
@@ -5356,7 +5772,7 @@
       </w:rPr>
     </w:lvl>
   </w:abstractNum>
-  <w:abstractNum w:abstractNumId="14">
+  <w:abstractNum w:abstractNumId="17">
     <w:nsid w:val="6FF25C67"/>
     <w:multiLevelType w:val="hybridMultilevel"/>
     <w:tmpl w:val="DC1A92AE"/>
@@ -5468,7 +5884,7 @@
       </w:rPr>
     </w:lvl>
   </w:abstractNum>
-  <w:abstractNum w:abstractNumId="15">
+  <w:abstractNum w:abstractNumId="18">
     <w:nsid w:val="752C6490"/>
     <w:multiLevelType w:val="hybridMultilevel"/>
     <w:tmpl w:val="8B90A02A"/>
@@ -5584,49 +6000,58 @@
     <w:abstractNumId w:val="0"/>
   </w:num>
   <w:num w:numId="2">
-    <w:abstractNumId w:val="2"/>
+    <w:abstractNumId w:val="3"/>
   </w:num>
   <w:num w:numId="3">
-    <w:abstractNumId w:val="14"/>
+    <w:abstractNumId w:val="17"/>
   </w:num>
   <w:num w:numId="4">
-    <w:abstractNumId w:val="5"/>
+    <w:abstractNumId w:val="6"/>
   </w:num>
   <w:num w:numId="5">
-    <w:abstractNumId w:val="9"/>
+    <w:abstractNumId w:val="12"/>
   </w:num>
   <w:num w:numId="6">
-    <w:abstractNumId w:val="10"/>
+    <w:abstractNumId w:val="13"/>
   </w:num>
   <w:num w:numId="7">
-    <w:abstractNumId w:val="15"/>
+    <w:abstractNumId w:val="18"/>
   </w:num>
   <w:num w:numId="8">
-    <w:abstractNumId w:val="13"/>
+    <w:abstractNumId w:val="16"/>
   </w:num>
   <w:num w:numId="9">
     <w:abstractNumId w:val="1"/>
   </w:num>
   <w:num w:numId="10">
-    <w:abstractNumId w:val="12"/>
+    <w:abstractNumId w:val="15"/>
   </w:num>
   <w:num w:numId="11">
+    <w:abstractNumId w:val="10"/>
+  </w:num>
+  <w:num w:numId="12">
+    <w:abstractNumId w:val="7"/>
+  </w:num>
+  <w:num w:numId="13">
+    <w:abstractNumId w:val="14"/>
+  </w:num>
+  <w:num w:numId="14">
+    <w:abstractNumId w:val="4"/>
+  </w:num>
+  <w:num w:numId="15">
+    <w:abstractNumId w:val="5"/>
+  </w:num>
+  <w:num w:numId="16">
+    <w:abstractNumId w:val="9"/>
+  </w:num>
+  <w:num w:numId="17">
+    <w:abstractNumId w:val="2"/>
+  </w:num>
+  <w:num w:numId="18">
     <w:abstractNumId w:val="8"/>
   </w:num>
-  <w:num w:numId="12">
-    <w:abstractNumId w:val="6"/>
-  </w:num>
-  <w:num w:numId="13">
+  <w:num w:numId="19">
     <w:abstractNumId w:val="11"/>
-  </w:num>
-  <w:num w:numId="14">
-    <w:abstractNumId w:val="3"/>
-  </w:num>
-  <w:num w:numId="15">
-    <w:abstractNumId w:val="4"/>
-  </w:num>
-  <w:num w:numId="16">
-    <w:abstractNumId w:val="7"/>
   </w:num>
   <w:numIdMacAtCleanup w:val="3"/>
 </w:numbering>
@@ -5732,11 +6157,11 @@
     <w:lsdException w:name="E-mail Signature" w:semiHidden="1" w:unhideWhenUsed="1"/>
     <w:lsdException w:name="HTML Top of Form" w:semiHidden="1" w:unhideWhenUsed="1"/>
     <w:lsdException w:name="HTML Bottom of Form" w:semiHidden="1" w:unhideWhenUsed="1"/>
-    <w:lsdException w:name="Normal (Web)" w:semiHidden="1" w:unhideWhenUsed="1"/>
+    <w:lsdException w:name="Normal (Web)" w:semiHidden="1" w:uiPriority="99" w:unhideWhenUsed="1"/>
     <w:lsdException w:name="HTML Acronym" w:semiHidden="1" w:unhideWhenUsed="1"/>
     <w:lsdException w:name="HTML Address" w:semiHidden="1" w:unhideWhenUsed="1"/>
     <w:lsdException w:name="HTML Cite" w:semiHidden="1" w:unhideWhenUsed="1"/>
-    <w:lsdException w:name="HTML Code" w:semiHidden="1" w:unhideWhenUsed="1"/>
+    <w:lsdException w:name="HTML Code" w:semiHidden="1" w:uiPriority="99" w:unhideWhenUsed="1"/>
     <w:lsdException w:name="HTML Definition" w:semiHidden="1" w:unhideWhenUsed="1"/>
     <w:lsdException w:name="HTML Keyboard" w:semiHidden="1" w:unhideWhenUsed="1"/>
     <w:lsdException w:name="HTML Preformatted" w:semiHidden="1" w:unhideWhenUsed="1"/>
@@ -6661,6 +7086,40 @@
       <w:lang w:val="en-US" w:eastAsia="en-US"/>
     </w:rPr>
   </w:style>
+  <w:style w:type="paragraph" w:styleId="NormalWeb">
+    <w:name w:val="Normal (Web)"/>
+    <w:basedOn w:val="Normal"/>
+    <w:uiPriority w:val="99"/>
+    <w:semiHidden/>
+    <w:unhideWhenUsed/>
+    <w:rsid w:val="001130F3"/>
+    <w:pPr>
+      <w:spacing w:before="100" w:beforeAutospacing="1" w:after="100" w:afterAutospacing="1" w:line="240" w:lineRule="auto"/>
+    </w:pPr>
+    <w:rPr>
+      <w:rFonts w:ascii="Times New Roman" w:hAnsi="Times New Roman"/>
+      <w:szCs w:val="24"/>
+      <w:lang w:val="en-US" w:eastAsia="en-US"/>
+    </w:rPr>
+  </w:style>
+  <w:style w:type="character" w:customStyle="1" w:styleId="apple-converted-space">
+    <w:name w:val="apple-converted-space"/>
+    <w:basedOn w:val="DefaultParagraphFont"/>
+    <w:rsid w:val="001130F3"/>
+  </w:style>
+  <w:style w:type="character" w:styleId="HTMLCode">
+    <w:name w:val="HTML Code"/>
+    <w:basedOn w:val="DefaultParagraphFont"/>
+    <w:uiPriority w:val="99"/>
+    <w:semiHidden/>
+    <w:unhideWhenUsed/>
+    <w:rsid w:val="001130F3"/>
+    <w:rPr>
+      <w:rFonts w:ascii="Courier New" w:eastAsia="Times New Roman" w:hAnsi="Courier New" w:cs="Courier New"/>
+      <w:sz w:val="20"/>
+      <w:szCs w:val="20"/>
+    </w:rPr>
+  </w:style>
 </w:styles>
 </file>
 
@@ -6952,7 +7411,7 @@
 </file>
 
 <file path=customXml/itemProps1.xml><?xml version="1.0" encoding="utf-8"?>
-<ds:datastoreItem xmlns:ds="http://schemas.openxmlformats.org/officeDocument/2006/customXml" ds:itemID="{CFB96E09-BD60-1D49-BF86-E3CE40E8128E}">
+<ds:datastoreItem xmlns:ds="http://schemas.openxmlformats.org/officeDocument/2006/customXml" ds:itemID="{CDEAA4E9-6E82-1644-91CE-5AADBDBB0D4E}">
   <ds:schemaRefs>
     <ds:schemaRef ds:uri="http://schemas.openxmlformats.org/officeDocument/2006/bibliography"/>
   </ds:schemaRefs>

</xml_diff>